<commit_message>
course API implemented. Started work on search API.
</commit_message>
<xml_diff>
--- a/Coursebin API.docx
+++ b/Coursebin API.docx
@@ -113,7 +113,21 @@
         <w:t>(/)</w:t>
       </w:r>
       <w:r>
-        <w:t>: body contents contain new values for the course.</w:t>
+        <w:t xml:space="preserve">: </w:t>
+      </w:r>
+      <w:r>
+        <w:t xml:space="preserve">body contains the fields </w:t>
+      </w:r>
+      <w:r>
+        <w:t xml:space="preserve">number, name, year, semester, professor, and </w:t>
+      </w:r>
+      <w:proofErr w:type="spellStart"/>
+      <w:r>
+        <w:t>schoolCode</w:t>
+      </w:r>
+      <w:proofErr w:type="spellEnd"/>
+      <w:r>
+        <w:t>.</w:t>
       </w:r>
     </w:p>
     <w:p>
@@ -157,6 +171,61 @@
         <w:t xml:space="preserve"> </w:t>
       </w:r>
       <w:r>
+        <w:t>(/)</w:t>
+      </w:r>
+      <w:r>
+        <w:t xml:space="preserve">: </w:t>
+      </w:r>
+      <w:r>
+        <w:t xml:space="preserve">body contains the fields number, name, year, semester, professor, and </w:t>
+      </w:r>
+      <w:proofErr w:type="spellStart"/>
+      <w:r>
+        <w:t>schoolCode</w:t>
+      </w:r>
+      <w:proofErr w:type="spellEnd"/>
+      <w:r>
+        <w:t xml:space="preserve"> with the updated values and id with the course id to update</w:t>
+      </w:r>
+      <w:r>
+        <w:t>.</w:t>
+      </w:r>
+    </w:p>
+    <w:p>
+      <w:pPr>
+        <w:pStyle w:val="ListParagraph"/>
+        <w:numPr>
+          <w:ilvl w:val="1"/>
+          <w:numId w:val="1"/>
+        </w:numPr>
+      </w:pPr>
+      <w:r>
+        <w:t>delete</w:t>
+      </w:r>
+      <w:r>
+        <w:t xml:space="preserve"> </w:t>
+      </w:r>
+      <w:r>
+        <w:t>– protected (admin)</w:t>
+      </w:r>
+    </w:p>
+    <w:p>
+      <w:pPr>
+        <w:pStyle w:val="ListParagraph"/>
+        <w:numPr>
+          <w:ilvl w:val="2"/>
+          <w:numId w:val="1"/>
+        </w:numPr>
+      </w:pPr>
+      <w:proofErr w:type="spellStart"/>
+      <w:r>
+        <w:t>delete_course</w:t>
+      </w:r>
+      <w:proofErr w:type="spellEnd"/>
+      <w:r>
+        <w:t xml:space="preserve"> </w:t>
+      </w:r>
+      <w:r>
         <w:t>(</w:t>
       </w:r>
       <w:proofErr w:type="gramStart"/>
@@ -173,13 +242,22 @@
         <w:t>)</w:t>
       </w:r>
       <w:r>
-        <w:t xml:space="preserve">: body contents contain </w:t>
-      </w:r>
-      <w:r>
-        <w:t>updated</w:t>
-      </w:r>
-      <w:r>
-        <w:t xml:space="preserve"> values for the course.</w:t>
+        <w:t>: the course is deleted</w:t>
+      </w:r>
+    </w:p>
+    <w:p>
+      <w:pPr>
+        <w:pStyle w:val="ListParagraph"/>
+        <w:numPr>
+          <w:ilvl w:val="0"/>
+          <w:numId w:val="1"/>
+        </w:numPr>
+      </w:pPr>
+      <w:r>
+        <w:t>/</w:t>
+      </w:r>
+      <w:r>
+        <w:t>rate</w:t>
       </w:r>
     </w:p>
     <w:p>
@@ -191,13 +269,43 @@
         </w:numPr>
       </w:pPr>
       <w:r>
-        <w:t>delete</w:t>
-      </w:r>
+        <w:t xml:space="preserve">get </w:t>
+      </w:r>
+    </w:p>
+    <w:p>
+      <w:pPr>
+        <w:pStyle w:val="ListParagraph"/>
+        <w:numPr>
+          <w:ilvl w:val="2"/>
+          <w:numId w:val="1"/>
+        </w:numPr>
+      </w:pPr>
+      <w:proofErr w:type="spellStart"/>
+      <w:r>
+        <w:t>get_submission_rating</w:t>
+      </w:r>
+      <w:proofErr w:type="spellEnd"/>
       <w:r>
         <w:t xml:space="preserve"> </w:t>
       </w:r>
       <w:r>
-        <w:t>– protected (admin)</w:t>
+        <w:t>(/submission</w:t>
+      </w:r>
+      <w:proofErr w:type="gramStart"/>
+      <w:r>
+        <w:t>/:</w:t>
+      </w:r>
+      <w:proofErr w:type="spellStart"/>
+      <w:r>
+        <w:t>submissionId</w:t>
+      </w:r>
+      <w:proofErr w:type="spellEnd"/>
+      <w:proofErr w:type="gramEnd"/>
+      <w:r>
+        <w:t>)</w:t>
+      </w:r>
+      <w:r>
+        <w:t>: returns the overall rating of the submission</w:t>
       </w:r>
     </w:p>
     <w:p>
@@ -208,255 +316,151 @@
           <w:numId w:val="1"/>
         </w:numPr>
       </w:pPr>
-      <w:proofErr w:type="spellStart"/>
-      <w:r>
-        <w:t>delete_course</w:t>
+      <w:r>
+        <w:t xml:space="preserve">get </w:t>
+      </w:r>
+      <w:proofErr w:type="spellStart"/>
+      <w:r>
+        <w:t>content_rating</w:t>
+      </w:r>
+      <w:proofErr w:type="spellEnd"/>
+      <w:r>
+        <w:t>(/content</w:t>
+      </w:r>
+      <w:proofErr w:type="gramStart"/>
+      <w:r>
+        <w:t>/:</w:t>
+      </w:r>
+      <w:proofErr w:type="spellStart"/>
+      <w:r>
+        <w:t>contentUrl</w:t>
+      </w:r>
+      <w:proofErr w:type="spellEnd"/>
+      <w:proofErr w:type="gramEnd"/>
+      <w:r>
+        <w:t>): returns the rating of the piece of content</w:t>
+      </w:r>
+    </w:p>
+    <w:p>
+      <w:pPr>
+        <w:pStyle w:val="ListParagraph"/>
+        <w:numPr>
+          <w:ilvl w:val="1"/>
+          <w:numId w:val="1"/>
+        </w:numPr>
+      </w:pPr>
+      <w:r>
+        <w:t xml:space="preserve">post </w:t>
+      </w:r>
+      <w:r>
+        <w:t>–</w:t>
+      </w:r>
+      <w:r>
+        <w:t xml:space="preserve"> protected</w:t>
+      </w:r>
+      <w:r>
+        <w:t xml:space="preserve"> (user</w:t>
+      </w:r>
+      <w:r>
+        <w:t>)</w:t>
+      </w:r>
+    </w:p>
+    <w:p>
+      <w:pPr>
+        <w:pStyle w:val="ListParagraph"/>
+        <w:numPr>
+          <w:ilvl w:val="2"/>
+          <w:numId w:val="1"/>
+        </w:numPr>
+      </w:pPr>
+      <w:proofErr w:type="spellStart"/>
+      <w:r>
+        <w:t>rate_content</w:t>
+      </w:r>
+      <w:proofErr w:type="spellEnd"/>
+      <w:r>
+        <w:t xml:space="preserve"> (/content</w:t>
+      </w:r>
+      <w:proofErr w:type="gramStart"/>
+      <w:r>
+        <w:t>/:</w:t>
+      </w:r>
+      <w:proofErr w:type="spellStart"/>
+      <w:r>
+        <w:t>contentUrl</w:t>
+      </w:r>
+      <w:proofErr w:type="spellEnd"/>
+      <w:proofErr w:type="gramEnd"/>
+      <w:r>
+        <w:t>/rating/:</w:t>
+      </w:r>
+      <w:proofErr w:type="spellStart"/>
+      <w:r>
+        <w:t>ratingVal</w:t>
+      </w:r>
+      <w:proofErr w:type="spellEnd"/>
+      <w:r>
+        <w:t xml:space="preserve">): rates the piece of content with </w:t>
+      </w:r>
+      <w:proofErr w:type="spellStart"/>
+      <w:r>
+        <w:t>ratingVal</w:t>
+      </w:r>
+      <w:proofErr w:type="spellEnd"/>
+      <w:r>
+        <w:t xml:space="preserve"> (which must be “up” or “down”) </w:t>
+      </w:r>
+    </w:p>
+    <w:p>
+      <w:pPr>
+        <w:pStyle w:val="ListParagraph"/>
+        <w:numPr>
+          <w:ilvl w:val="0"/>
+          <w:numId w:val="1"/>
+        </w:numPr>
+      </w:pPr>
+      <w:r>
+        <w:t>/search</w:t>
+      </w:r>
+    </w:p>
+    <w:p>
+      <w:pPr>
+        <w:pStyle w:val="ListParagraph"/>
+        <w:numPr>
+          <w:ilvl w:val="1"/>
+          <w:numId w:val="1"/>
+        </w:numPr>
+      </w:pPr>
+      <w:r>
+        <w:t>get</w:t>
+      </w:r>
+    </w:p>
+    <w:p>
+      <w:pPr>
+        <w:pStyle w:val="ListParagraph"/>
+        <w:numPr>
+          <w:ilvl w:val="2"/>
+          <w:numId w:val="1"/>
+        </w:numPr>
+      </w:pPr>
+      <w:proofErr w:type="spellStart"/>
+      <w:r>
+        <w:t>search_for_submission</w:t>
       </w:r>
       <w:proofErr w:type="spellEnd"/>
       <w:r>
         <w:t xml:space="preserve"> </w:t>
-      </w:r>
-      <w:r>
-        <w:t>(</w:t>
-      </w:r>
-      <w:proofErr w:type="gramStart"/>
-      <w:r>
-        <w:t>/:</w:t>
-      </w:r>
-      <w:proofErr w:type="spellStart"/>
-      <w:r>
-        <w:t>courseId</w:t>
-      </w:r>
-      <w:proofErr w:type="spellEnd"/>
-      <w:proofErr w:type="gramEnd"/>
-      <w:r>
-        <w:t>)</w:t>
-      </w:r>
-      <w:r>
-        <w:t>: the course is deleted</w:t>
-      </w:r>
-    </w:p>
-    <w:p>
-      <w:pPr>
-        <w:pStyle w:val="ListParagraph"/>
-        <w:numPr>
-          <w:ilvl w:val="0"/>
-          <w:numId w:val="1"/>
-        </w:numPr>
-      </w:pPr>
-      <w:r>
-        <w:t>/</w:t>
-      </w:r>
-      <w:r>
-        <w:t>rate</w:t>
-      </w:r>
-    </w:p>
-    <w:p>
-      <w:pPr>
-        <w:pStyle w:val="ListParagraph"/>
-        <w:numPr>
-          <w:ilvl w:val="1"/>
-          <w:numId w:val="1"/>
-        </w:numPr>
-      </w:pPr>
-      <w:r>
-        <w:t xml:space="preserve">get </w:t>
-      </w:r>
-    </w:p>
-    <w:p>
-      <w:pPr>
-        <w:pStyle w:val="ListParagraph"/>
-        <w:numPr>
-          <w:ilvl w:val="2"/>
-          <w:numId w:val="1"/>
-        </w:numPr>
-      </w:pPr>
-      <w:proofErr w:type="spellStart"/>
-      <w:r>
-        <w:t>get_submission_rating</w:t>
-      </w:r>
-      <w:proofErr w:type="spellEnd"/>
-      <w:r>
-        <w:t xml:space="preserve"> </w:t>
-      </w:r>
-      <w:r>
-        <w:t>(/submission</w:t>
-      </w:r>
-      <w:proofErr w:type="gramStart"/>
-      <w:r>
-        <w:t>/:</w:t>
-      </w:r>
-      <w:proofErr w:type="spellStart"/>
-      <w:r>
-        <w:t>submissionId</w:t>
-      </w:r>
-      <w:proofErr w:type="spellEnd"/>
-      <w:proofErr w:type="gramEnd"/>
-      <w:r>
-        <w:t>)</w:t>
-      </w:r>
-      <w:r>
-        <w:t>: returns the overall rating of the submission</w:t>
-      </w:r>
-    </w:p>
-    <w:p>
-      <w:pPr>
-        <w:pStyle w:val="ListParagraph"/>
-        <w:numPr>
-          <w:ilvl w:val="2"/>
-          <w:numId w:val="1"/>
-        </w:numPr>
-      </w:pPr>
-      <w:r>
-        <w:t xml:space="preserve">get </w:t>
-      </w:r>
-      <w:proofErr w:type="spellStart"/>
-      <w:r>
-        <w:t>content_rating</w:t>
-      </w:r>
-      <w:proofErr w:type="spellEnd"/>
-      <w:r>
-        <w:t>(/content</w:t>
-      </w:r>
-      <w:proofErr w:type="gramStart"/>
-      <w:r>
-        <w:t>/:</w:t>
-      </w:r>
-      <w:proofErr w:type="spellStart"/>
-      <w:r>
-        <w:t>contentUrl</w:t>
-      </w:r>
-      <w:proofErr w:type="spellEnd"/>
-      <w:proofErr w:type="gramEnd"/>
-      <w:r>
-        <w:t>): returns the rating of the piece of content</w:t>
-      </w:r>
-    </w:p>
-    <w:p>
-      <w:pPr>
-        <w:pStyle w:val="ListParagraph"/>
-        <w:numPr>
-          <w:ilvl w:val="1"/>
-          <w:numId w:val="1"/>
-        </w:numPr>
-      </w:pPr>
-      <w:r>
-        <w:t xml:space="preserve">post </w:t>
-      </w:r>
-      <w:r>
-        <w:t>–</w:t>
-      </w:r>
-      <w:r>
-        <w:t xml:space="preserve"> protected</w:t>
-      </w:r>
-      <w:r>
-        <w:t xml:space="preserve"> (user</w:t>
-      </w:r>
-      <w:r>
-        <w:t>)</w:t>
-      </w:r>
-    </w:p>
-    <w:p>
-      <w:pPr>
-        <w:pStyle w:val="ListParagraph"/>
-        <w:numPr>
-          <w:ilvl w:val="2"/>
-          <w:numId w:val="1"/>
-        </w:numPr>
-      </w:pPr>
-      <w:proofErr w:type="spellStart"/>
-      <w:r>
-        <w:t>rate_content</w:t>
-      </w:r>
-      <w:proofErr w:type="spellEnd"/>
-      <w:r>
-        <w:t xml:space="preserve"> (/content</w:t>
-      </w:r>
-      <w:proofErr w:type="gramStart"/>
-      <w:r>
-        <w:t>/:</w:t>
-      </w:r>
-      <w:proofErr w:type="spellStart"/>
-      <w:r>
-        <w:t>contentUrl</w:t>
-      </w:r>
-      <w:proofErr w:type="spellEnd"/>
-      <w:proofErr w:type="gramEnd"/>
-      <w:r>
-        <w:t>/rating/:</w:t>
-      </w:r>
-      <w:proofErr w:type="spellStart"/>
-      <w:r>
-        <w:t>ratingVal</w:t>
-      </w:r>
-      <w:proofErr w:type="spellEnd"/>
-      <w:r>
-        <w:t xml:space="preserve">): rates the piece of content with </w:t>
-      </w:r>
-      <w:proofErr w:type="spellStart"/>
-      <w:r>
-        <w:t>ratingVal</w:t>
-      </w:r>
-      <w:proofErr w:type="spellEnd"/>
-      <w:r>
-        <w:t xml:space="preserve"> (which must be “up” or “down”) </w:t>
-      </w:r>
-    </w:p>
-    <w:p>
-      <w:pPr>
-        <w:pStyle w:val="ListParagraph"/>
-        <w:numPr>
-          <w:ilvl w:val="0"/>
-          <w:numId w:val="1"/>
-        </w:numPr>
-      </w:pPr>
-      <w:r>
-        <w:t>/search</w:t>
-      </w:r>
-    </w:p>
-    <w:p>
-      <w:pPr>
-        <w:pStyle w:val="ListParagraph"/>
-        <w:numPr>
-          <w:ilvl w:val="1"/>
-          <w:numId w:val="1"/>
-        </w:numPr>
-      </w:pPr>
-      <w:r>
-        <w:t>get</w:t>
-      </w:r>
-    </w:p>
-    <w:p>
-      <w:pPr>
-        <w:pStyle w:val="ListParagraph"/>
-        <w:numPr>
-          <w:ilvl w:val="2"/>
-          <w:numId w:val="1"/>
-        </w:numPr>
-      </w:pPr>
-      <w:proofErr w:type="spellStart"/>
-      <w:r>
-        <w:t>search_for_submission</w:t>
-      </w:r>
-      <w:proofErr w:type="spellEnd"/>
-      <w:r>
-        <w:t xml:space="preserve"> </w:t>
-      </w:r>
-      <w:r>
-        <w:t>(/course</w:t>
-      </w:r>
-      <w:proofErr w:type="gramStart"/>
-      <w:r>
-        <w:t>/:courseNum</w:t>
-      </w:r>
-      <w:proofErr w:type="gramEnd"/>
-      <w:r>
-        <w:t>/school/:schoolCode/time/:semester</w:t>
       </w:r>
       <w:bookmarkStart w:id="0" w:name="_GoBack"/>
       <w:bookmarkEnd w:id="0"/>
       <w:r>
-        <w:t>Year/user/:username</w:t>
+        <w:t>(/course/:courseNum/school/:schoolCode/time/:semester</w:t>
+      </w:r>
+      <w:r>
+        <w:t>/:year</w:t>
+      </w:r>
+      <w:r>
+        <w:t>/user/:username</w:t>
       </w:r>
       <w:r>
         <w:t>/order/:orderType</w:t>
@@ -706,6 +710,7 @@
         </w:numPr>
       </w:pPr>
       <w:r>
+        <w:lastRenderedPageBreak/>
         <w:t>get</w:t>
       </w:r>
     </w:p>
@@ -719,7 +724,6 @@
       </w:pPr>
       <w:proofErr w:type="spellStart"/>
       <w:r>
-        <w:lastRenderedPageBreak/>
         <w:t>get_user_info</w:t>
       </w:r>
       <w:proofErr w:type="spellEnd"/>

</xml_diff>

<commit_message>
Started switch to multer for file upload. DB schema change.
</commit_message>
<xml_diff>
--- a/Coursebin API.docx
+++ b/Coursebin API.docx
@@ -360,461 +360,510 @@
       <w:r>
         <w:t>submission/:submissionId/</w:t>
       </w:r>
+      <w:r>
+        <w:t xml:space="preserve">rating/:ratingVal): rates the piece of content with </w:t>
+      </w:r>
+      <w:proofErr w:type="spellStart"/>
+      <w:r>
+        <w:t>ratingVal</w:t>
+      </w:r>
+      <w:proofErr w:type="spellEnd"/>
+      <w:r>
+        <w:t xml:space="preserve"> (which must be “up” or “down”) </w:t>
+      </w:r>
+    </w:p>
+    <w:p>
+      <w:pPr>
+        <w:pStyle w:val="ListParagraph"/>
+        <w:numPr>
+          <w:ilvl w:val="0"/>
+          <w:numId w:val="1"/>
+        </w:numPr>
+      </w:pPr>
+      <w:r>
+        <w:t>/search</w:t>
+      </w:r>
+    </w:p>
+    <w:p>
+      <w:pPr>
+        <w:pStyle w:val="ListParagraph"/>
+        <w:numPr>
+          <w:ilvl w:val="1"/>
+          <w:numId w:val="1"/>
+        </w:numPr>
+      </w:pPr>
+      <w:r>
+        <w:t>get</w:t>
+      </w:r>
+    </w:p>
+    <w:p>
+      <w:pPr>
+        <w:pStyle w:val="ListParagraph"/>
+        <w:numPr>
+          <w:ilvl w:val="2"/>
+          <w:numId w:val="1"/>
+        </w:numPr>
+      </w:pPr>
+      <w:proofErr w:type="spellStart"/>
+      <w:r>
+        <w:t>search_for_submission</w:t>
+      </w:r>
+      <w:proofErr w:type="spellEnd"/>
+      <w:r>
+        <w:t xml:space="preserve"> </w:t>
+      </w:r>
+      <w:r>
+        <w:t>(/course/:courseNum/school/:schoolCode/time/:semester</w:t>
+      </w:r>
+      <w:r>
+        <w:t>/:year</w:t>
+      </w:r>
+      <w:r>
+        <w:t>/user/:username</w:t>
+      </w:r>
+      <w:r>
+        <w:t>/order/:orderType</w:t>
+      </w:r>
+      <w:r>
+        <w:t xml:space="preserve">): searches for submissions bases on four possible parameters. If you don’t want to use the parameter, send “none” for its value. Will return </w:t>
+      </w:r>
+      <w:r>
+        <w:t>a list of submission ID’s.</w:t>
+      </w:r>
+      <w:r>
+        <w:t xml:space="preserve"> </w:t>
+      </w:r>
+      <w:proofErr w:type="spellStart"/>
+      <w:r>
+        <w:t>orderType</w:t>
+      </w:r>
+      <w:proofErr w:type="spellEnd"/>
+      <w:r>
+        <w:t xml:space="preserve"> should be “date” or “rating”.</w:t>
+      </w:r>
+    </w:p>
+    <w:p>
+      <w:pPr>
+        <w:pStyle w:val="ListParagraph"/>
+        <w:numPr>
+          <w:ilvl w:val="0"/>
+          <w:numId w:val="1"/>
+        </w:numPr>
+      </w:pPr>
+      <w:r>
+        <w:t>/submissions</w:t>
+      </w:r>
+    </w:p>
+    <w:p>
+      <w:pPr>
+        <w:pStyle w:val="ListParagraph"/>
+        <w:numPr>
+          <w:ilvl w:val="1"/>
+          <w:numId w:val="1"/>
+        </w:numPr>
+      </w:pPr>
+      <w:r>
+        <w:t>get</w:t>
+      </w:r>
+    </w:p>
+    <w:p>
+      <w:pPr>
+        <w:pStyle w:val="ListParagraph"/>
+        <w:numPr>
+          <w:ilvl w:val="2"/>
+          <w:numId w:val="1"/>
+        </w:numPr>
+      </w:pPr>
+      <w:proofErr w:type="spellStart"/>
+      <w:r>
+        <w:t>get_submission</w:t>
+      </w:r>
+      <w:proofErr w:type="spellEnd"/>
+      <w:r>
+        <w:t xml:space="preserve"> (</w:t>
+      </w:r>
+      <w:proofErr w:type="gramStart"/>
+      <w:r>
+        <w:t>/:</w:t>
+      </w:r>
+      <w:proofErr w:type="spellStart"/>
+      <w:r>
+        <w:t>submissionId</w:t>
+      </w:r>
+      <w:proofErr w:type="spellEnd"/>
+      <w:proofErr w:type="gramEnd"/>
+      <w:r>
+        <w:t xml:space="preserve">): returns the description, </w:t>
+      </w:r>
+      <w:proofErr w:type="spellStart"/>
+      <w:r>
+        <w:t>date_created</w:t>
+      </w:r>
+      <w:proofErr w:type="spellEnd"/>
+      <w:r>
+        <w:t xml:space="preserve">, username of creator, course id, and a list of content </w:t>
+      </w:r>
+      <w:proofErr w:type="spellStart"/>
+      <w:r>
+        <w:t>urls</w:t>
+      </w:r>
+      <w:proofErr w:type="spellEnd"/>
+      <w:r>
+        <w:t xml:space="preserve"> associated with the submission id.</w:t>
+      </w:r>
+    </w:p>
+    <w:p>
+      <w:pPr>
+        <w:pStyle w:val="ListParagraph"/>
+        <w:numPr>
+          <w:ilvl w:val="1"/>
+          <w:numId w:val="1"/>
+        </w:numPr>
+      </w:pPr>
+      <w:r>
+        <w:t>post – protected</w:t>
+      </w:r>
+    </w:p>
+    <w:p>
+      <w:pPr>
+        <w:pStyle w:val="ListParagraph"/>
+        <w:numPr>
+          <w:ilvl w:val="2"/>
+          <w:numId w:val="1"/>
+        </w:numPr>
+      </w:pPr>
+      <w:proofErr w:type="spellStart"/>
+      <w:r>
+        <w:t>add_</w:t>
+      </w:r>
+      <w:proofErr w:type="gramStart"/>
+      <w:r>
+        <w:t>submission</w:t>
+      </w:r>
+      <w:proofErr w:type="spellEnd"/>
+      <w:r>
+        <w:t>(</w:t>
+      </w:r>
+      <w:proofErr w:type="gramEnd"/>
+      <w:r>
+        <w:t xml:space="preserve">/): body contains description, username, </w:t>
+      </w:r>
+      <w:proofErr w:type="spellStart"/>
+      <w:r>
+        <w:t>course_id</w:t>
+      </w:r>
+      <w:proofErr w:type="spellEnd"/>
+      <w:r>
+        <w:t>, and the files to upload.</w:t>
+      </w:r>
+    </w:p>
+    <w:p>
+      <w:pPr>
+        <w:pStyle w:val="ListParagraph"/>
+        <w:numPr>
+          <w:ilvl w:val="1"/>
+          <w:numId w:val="1"/>
+        </w:numPr>
+      </w:pPr>
+      <w:r>
+        <w:t xml:space="preserve">put – protected </w:t>
+      </w:r>
+    </w:p>
+    <w:p>
+      <w:pPr>
+        <w:pStyle w:val="ListParagraph"/>
+        <w:numPr>
+          <w:ilvl w:val="2"/>
+          <w:numId w:val="1"/>
+        </w:numPr>
+      </w:pPr>
+      <w:proofErr w:type="spellStart"/>
+      <w:r>
+        <w:t>modify_submission</w:t>
+      </w:r>
+      <w:proofErr w:type="spellEnd"/>
+      <w:r>
+        <w:t>(</w:t>
+      </w:r>
+      <w:proofErr w:type="gramStart"/>
+      <w:r>
+        <w:t>/:</w:t>
+      </w:r>
+      <w:proofErr w:type="spellStart"/>
+      <w:r>
+        <w:t>submissionId</w:t>
+      </w:r>
+      <w:proofErr w:type="spellEnd"/>
+      <w:proofErr w:type="gramEnd"/>
+      <w:r>
+        <w:t>): body contains the updated fields of the submission.</w:t>
+      </w:r>
+    </w:p>
+    <w:p>
+      <w:pPr>
+        <w:pStyle w:val="ListParagraph"/>
+        <w:numPr>
+          <w:ilvl w:val="1"/>
+          <w:numId w:val="1"/>
+        </w:numPr>
+      </w:pPr>
+      <w:r>
+        <w:t>delete – protected</w:t>
+      </w:r>
+    </w:p>
+    <w:p>
+      <w:pPr>
+        <w:pStyle w:val="ListParagraph"/>
+        <w:numPr>
+          <w:ilvl w:val="2"/>
+          <w:numId w:val="1"/>
+        </w:numPr>
+      </w:pPr>
+      <w:proofErr w:type="spellStart"/>
+      <w:r>
+        <w:t>delete_submission</w:t>
+      </w:r>
+      <w:proofErr w:type="spellEnd"/>
+      <w:r>
+        <w:t>(:/</w:t>
+      </w:r>
+      <w:proofErr w:type="spellStart"/>
+      <w:r>
+        <w:t>submissionId</w:t>
+      </w:r>
+      <w:proofErr w:type="spellEnd"/>
+      <w:r>
+        <w:t>): deletes the submission.</w:t>
+      </w:r>
+    </w:p>
+    <w:p>
+      <w:pPr>
+        <w:pStyle w:val="ListParagraph"/>
+        <w:numPr>
+          <w:ilvl w:val="0"/>
+          <w:numId w:val="1"/>
+        </w:numPr>
+      </w:pPr>
+      <w:r>
+        <w:lastRenderedPageBreak/>
+        <w:t>/users</w:t>
+      </w:r>
+    </w:p>
+    <w:p>
+      <w:pPr>
+        <w:pStyle w:val="ListParagraph"/>
+        <w:numPr>
+          <w:ilvl w:val="1"/>
+          <w:numId w:val="1"/>
+        </w:numPr>
+      </w:pPr>
+      <w:r>
+        <w:t>get</w:t>
+      </w:r>
+    </w:p>
+    <w:p>
+      <w:pPr>
+        <w:pStyle w:val="ListParagraph"/>
+        <w:numPr>
+          <w:ilvl w:val="2"/>
+          <w:numId w:val="1"/>
+        </w:numPr>
+      </w:pPr>
+      <w:proofErr w:type="spellStart"/>
+      <w:r>
+        <w:t>get_user_info</w:t>
+      </w:r>
+      <w:proofErr w:type="spellEnd"/>
+      <w:r>
+        <w:t xml:space="preserve"> (:/username): returns the username, the </w:t>
+      </w:r>
+      <w:proofErr w:type="spellStart"/>
+      <w:r>
+        <w:t>urls</w:t>
+      </w:r>
+      <w:proofErr w:type="spellEnd"/>
+      <w:r>
+        <w:t xml:space="preserve"> of submissions associated with the user, names of courses the user has taken, and schools the user has attended.</w:t>
+      </w:r>
+    </w:p>
+    <w:p>
+      <w:pPr>
+        <w:pStyle w:val="ListParagraph"/>
+        <w:numPr>
+          <w:ilvl w:val="1"/>
+          <w:numId w:val="1"/>
+        </w:numPr>
+      </w:pPr>
+      <w:r>
+        <w:t>post</w:t>
+      </w:r>
+    </w:p>
+    <w:p>
+      <w:pPr>
+        <w:pStyle w:val="ListParagraph"/>
+        <w:numPr>
+          <w:ilvl w:val="2"/>
+          <w:numId w:val="1"/>
+        </w:numPr>
+      </w:pPr>
+      <w:proofErr w:type="spellStart"/>
+      <w:r>
+        <w:t>add_user</w:t>
+      </w:r>
+      <w:proofErr w:type="spellEnd"/>
+      <w:r>
+        <w:t xml:space="preserve"> (/): body contains the username and password of the new user.</w:t>
+      </w:r>
+    </w:p>
+    <w:p>
+      <w:pPr>
+        <w:pStyle w:val="ListParagraph"/>
+        <w:numPr>
+          <w:ilvl w:val="2"/>
+          <w:numId w:val="1"/>
+        </w:numPr>
+      </w:pPr>
+      <w:r>
+        <w:t>login(/login): body contain the username and password of the existing user. An authentication token is passed back upon success.</w:t>
+      </w:r>
+    </w:p>
+    <w:p>
+      <w:pPr>
+        <w:pStyle w:val="ListParagraph"/>
+        <w:numPr>
+          <w:ilvl w:val="1"/>
+          <w:numId w:val="1"/>
+        </w:numPr>
+      </w:pPr>
+      <w:r>
+        <w:t>put – protected</w:t>
+      </w:r>
+    </w:p>
+    <w:p>
+      <w:pPr>
+        <w:pStyle w:val="ListParagraph"/>
+        <w:numPr>
+          <w:ilvl w:val="2"/>
+          <w:numId w:val="1"/>
+        </w:numPr>
+      </w:pPr>
+      <w:proofErr w:type="spellStart"/>
+      <w:r>
+        <w:t>update_username</w:t>
+      </w:r>
+      <w:proofErr w:type="spellEnd"/>
+      <w:r>
+        <w:t xml:space="preserve"> (/update</w:t>
+      </w:r>
+      <w:proofErr w:type="gramStart"/>
+      <w:r>
+        <w:t>/:</w:t>
+      </w:r>
+      <w:proofErr w:type="spellStart"/>
+      <w:r>
+        <w:t>oldUsername</w:t>
+      </w:r>
+      <w:proofErr w:type="spellEnd"/>
+      <w:proofErr w:type="gramEnd"/>
+      <w:r>
+        <w:t>/:</w:t>
+      </w:r>
+      <w:proofErr w:type="spellStart"/>
+      <w:r>
+        <w:t>newUsername</w:t>
+      </w:r>
+      <w:proofErr w:type="spellEnd"/>
+      <w:r>
+        <w:t>): changes the username of the user.</w:t>
+      </w:r>
+    </w:p>
+    <w:p>
+      <w:pPr>
+        <w:pStyle w:val="ListParagraph"/>
+        <w:numPr>
+          <w:ilvl w:val="1"/>
+          <w:numId w:val="1"/>
+        </w:numPr>
+      </w:pPr>
+      <w:r>
+        <w:t>delete – protected (admin)</w:t>
+      </w:r>
+    </w:p>
+    <w:p>
+      <w:pPr>
+        <w:pStyle w:val="ListParagraph"/>
+        <w:numPr>
+          <w:ilvl w:val="2"/>
+          <w:numId w:val="1"/>
+        </w:numPr>
+      </w:pPr>
+      <w:proofErr w:type="spellStart"/>
+      <w:r>
+        <w:t>delete_user</w:t>
+      </w:r>
+      <w:proofErr w:type="spellEnd"/>
+      <w:r>
+        <w:t>(</w:t>
+      </w:r>
+      <w:proofErr w:type="gramStart"/>
+      <w:r>
+        <w:t>/:username</w:t>
+      </w:r>
+      <w:proofErr w:type="gramEnd"/>
+      <w:r>
+        <w:t>): the username of the account to delete.</w:t>
+      </w:r>
+    </w:p>
+    <w:p>
+      <w:pPr>
+        <w:pStyle w:val="ListParagraph"/>
+        <w:numPr>
+          <w:ilvl w:val="0"/>
+          <w:numId w:val="1"/>
+        </w:numPr>
+      </w:pPr>
+      <w:r>
+        <w:t>/upload</w:t>
+      </w:r>
+    </w:p>
+    <w:p>
+      <w:pPr>
+        <w:pStyle w:val="ListParagraph"/>
+        <w:numPr>
+          <w:ilvl w:val="1"/>
+          <w:numId w:val="1"/>
+        </w:numPr>
+      </w:pPr>
+      <w:r>
+        <w:t>post</w:t>
+      </w:r>
+    </w:p>
+    <w:p>
+      <w:pPr>
+        <w:pStyle w:val="ListParagraph"/>
+        <w:numPr>
+          <w:ilvl w:val="2"/>
+          <w:numId w:val="1"/>
+        </w:numPr>
+      </w:pPr>
+      <w:proofErr w:type="gramStart"/>
+      <w:r>
+        <w:t>upload(</w:t>
+      </w:r>
+      <w:proofErr w:type="gramEnd"/>
+      <w:r>
+        <w:t xml:space="preserve">/): the </w:t>
+      </w:r>
+      <w:proofErr w:type="spellStart"/>
+      <w:r>
+        <w:t>requent</w:t>
+      </w:r>
+      <w:proofErr w:type="spellEnd"/>
+      <w:r>
+        <w:t xml:space="preserve"> must be encoded as “multipart/form-data”. Each file will be permanently stored on the server disk.</w:t>
+      </w:r>
       <w:bookmarkStart w:id="0" w:name="_GoBack"/>
       <w:bookmarkEnd w:id="0"/>
-      <w:r>
-        <w:t xml:space="preserve">rating/:ratingVal): rates the piece of content with </w:t>
-      </w:r>
-      <w:proofErr w:type="spellStart"/>
-      <w:r>
-        <w:t>ratingVal</w:t>
-      </w:r>
-      <w:proofErr w:type="spellEnd"/>
-      <w:r>
-        <w:t xml:space="preserve"> (which must be “up” or “down”) </w:t>
-      </w:r>
-    </w:p>
-    <w:p>
-      <w:pPr>
-        <w:pStyle w:val="ListParagraph"/>
-        <w:numPr>
-          <w:ilvl w:val="0"/>
-          <w:numId w:val="1"/>
-        </w:numPr>
-      </w:pPr>
-      <w:r>
-        <w:t>/search</w:t>
-      </w:r>
-    </w:p>
-    <w:p>
-      <w:pPr>
-        <w:pStyle w:val="ListParagraph"/>
-        <w:numPr>
-          <w:ilvl w:val="1"/>
-          <w:numId w:val="1"/>
-        </w:numPr>
-      </w:pPr>
-      <w:r>
-        <w:t>get</w:t>
-      </w:r>
-    </w:p>
-    <w:p>
-      <w:pPr>
-        <w:pStyle w:val="ListParagraph"/>
-        <w:numPr>
-          <w:ilvl w:val="2"/>
-          <w:numId w:val="1"/>
-        </w:numPr>
-      </w:pPr>
-      <w:proofErr w:type="spellStart"/>
-      <w:r>
-        <w:t>search_for_submission</w:t>
-      </w:r>
-      <w:proofErr w:type="spellEnd"/>
-      <w:r>
-        <w:t xml:space="preserve"> </w:t>
-      </w:r>
-      <w:r>
-        <w:t>(/course/:courseNum/school/:schoolCode/time/:semester</w:t>
-      </w:r>
-      <w:r>
-        <w:t>/:year</w:t>
-      </w:r>
-      <w:r>
-        <w:t>/user/:username</w:t>
-      </w:r>
-      <w:r>
-        <w:t>/order/:orderType</w:t>
-      </w:r>
-      <w:r>
-        <w:t xml:space="preserve">): searches for submissions bases on four possible parameters. If you don’t want to use the parameter, send “none” for its value. Will return </w:t>
-      </w:r>
-      <w:r>
-        <w:t>a list of submission ID’s.</w:t>
-      </w:r>
-      <w:r>
-        <w:t xml:space="preserve"> </w:t>
-      </w:r>
-      <w:proofErr w:type="spellStart"/>
-      <w:r>
-        <w:t>orderType</w:t>
-      </w:r>
-      <w:proofErr w:type="spellEnd"/>
-      <w:r>
-        <w:t xml:space="preserve"> should be “date” or “rating”.</w:t>
-      </w:r>
-    </w:p>
-    <w:p>
-      <w:pPr>
-        <w:pStyle w:val="ListParagraph"/>
-        <w:numPr>
-          <w:ilvl w:val="0"/>
-          <w:numId w:val="1"/>
-        </w:numPr>
-      </w:pPr>
-      <w:r>
-        <w:t>/submissions</w:t>
-      </w:r>
-    </w:p>
-    <w:p>
-      <w:pPr>
-        <w:pStyle w:val="ListParagraph"/>
-        <w:numPr>
-          <w:ilvl w:val="1"/>
-          <w:numId w:val="1"/>
-        </w:numPr>
-      </w:pPr>
-      <w:r>
-        <w:t>get</w:t>
-      </w:r>
-    </w:p>
-    <w:p>
-      <w:pPr>
-        <w:pStyle w:val="ListParagraph"/>
-        <w:numPr>
-          <w:ilvl w:val="2"/>
-          <w:numId w:val="1"/>
-        </w:numPr>
-      </w:pPr>
-      <w:proofErr w:type="spellStart"/>
-      <w:r>
-        <w:t>get_submission</w:t>
-      </w:r>
-      <w:proofErr w:type="spellEnd"/>
-      <w:r>
-        <w:t xml:space="preserve"> (</w:t>
-      </w:r>
-      <w:proofErr w:type="gramStart"/>
-      <w:r>
-        <w:t>/:</w:t>
-      </w:r>
-      <w:proofErr w:type="spellStart"/>
-      <w:r>
-        <w:t>submissionId</w:t>
-      </w:r>
-      <w:proofErr w:type="spellEnd"/>
-      <w:proofErr w:type="gramEnd"/>
-      <w:r>
-        <w:t xml:space="preserve">): returns the description, </w:t>
-      </w:r>
-      <w:proofErr w:type="spellStart"/>
-      <w:r>
-        <w:t>date_created</w:t>
-      </w:r>
-      <w:proofErr w:type="spellEnd"/>
-      <w:r>
-        <w:t xml:space="preserve">, username of creator, course id, and a list of content </w:t>
-      </w:r>
-      <w:proofErr w:type="spellStart"/>
-      <w:r>
-        <w:t>urls</w:t>
-      </w:r>
-      <w:proofErr w:type="spellEnd"/>
-      <w:r>
-        <w:t xml:space="preserve"> associated with the submission id.</w:t>
-      </w:r>
-    </w:p>
-    <w:p>
-      <w:pPr>
-        <w:pStyle w:val="ListParagraph"/>
-        <w:numPr>
-          <w:ilvl w:val="1"/>
-          <w:numId w:val="1"/>
-        </w:numPr>
-      </w:pPr>
-      <w:r>
-        <w:t>post – protected</w:t>
-      </w:r>
-    </w:p>
-    <w:p>
-      <w:pPr>
-        <w:pStyle w:val="ListParagraph"/>
-        <w:numPr>
-          <w:ilvl w:val="2"/>
-          <w:numId w:val="1"/>
-        </w:numPr>
-      </w:pPr>
-      <w:proofErr w:type="spellStart"/>
-      <w:r>
-        <w:t>add_</w:t>
-      </w:r>
-      <w:proofErr w:type="gramStart"/>
-      <w:r>
-        <w:t>submission</w:t>
-      </w:r>
-      <w:proofErr w:type="spellEnd"/>
-      <w:r>
-        <w:t>(</w:t>
-      </w:r>
-      <w:proofErr w:type="gramEnd"/>
-      <w:r>
-        <w:t xml:space="preserve">/): body contains description, username, </w:t>
-      </w:r>
-      <w:proofErr w:type="spellStart"/>
-      <w:r>
-        <w:t>course_id</w:t>
-      </w:r>
-      <w:proofErr w:type="spellEnd"/>
-      <w:r>
-        <w:t>, and the files to upload.</w:t>
-      </w:r>
-    </w:p>
-    <w:p>
-      <w:pPr>
-        <w:pStyle w:val="ListParagraph"/>
-        <w:numPr>
-          <w:ilvl w:val="1"/>
-          <w:numId w:val="1"/>
-        </w:numPr>
-      </w:pPr>
-      <w:r>
-        <w:t xml:space="preserve">put – protected </w:t>
-      </w:r>
-    </w:p>
-    <w:p>
-      <w:pPr>
-        <w:pStyle w:val="ListParagraph"/>
-        <w:numPr>
-          <w:ilvl w:val="2"/>
-          <w:numId w:val="1"/>
-        </w:numPr>
-      </w:pPr>
-      <w:proofErr w:type="spellStart"/>
-      <w:r>
-        <w:t>modify_submission</w:t>
-      </w:r>
-      <w:proofErr w:type="spellEnd"/>
-      <w:r>
-        <w:t>(</w:t>
-      </w:r>
-      <w:proofErr w:type="gramStart"/>
-      <w:r>
-        <w:t>/:</w:t>
-      </w:r>
-      <w:proofErr w:type="spellStart"/>
-      <w:r>
-        <w:t>submissionId</w:t>
-      </w:r>
-      <w:proofErr w:type="spellEnd"/>
-      <w:proofErr w:type="gramEnd"/>
-      <w:r>
-        <w:t>): body contains the updated fields of the submission.</w:t>
-      </w:r>
-    </w:p>
-    <w:p>
-      <w:pPr>
-        <w:pStyle w:val="ListParagraph"/>
-        <w:numPr>
-          <w:ilvl w:val="1"/>
-          <w:numId w:val="1"/>
-        </w:numPr>
-      </w:pPr>
-      <w:r>
-        <w:t>delete – protected</w:t>
-      </w:r>
-    </w:p>
-    <w:p>
-      <w:pPr>
-        <w:pStyle w:val="ListParagraph"/>
-        <w:numPr>
-          <w:ilvl w:val="2"/>
-          <w:numId w:val="1"/>
-        </w:numPr>
-      </w:pPr>
-      <w:proofErr w:type="spellStart"/>
-      <w:r>
-        <w:t>delete_submission</w:t>
-      </w:r>
-      <w:proofErr w:type="spellEnd"/>
-      <w:r>
-        <w:t>(:/</w:t>
-      </w:r>
-      <w:proofErr w:type="spellStart"/>
-      <w:r>
-        <w:t>submissionId</w:t>
-      </w:r>
-      <w:proofErr w:type="spellEnd"/>
-      <w:r>
-        <w:t>): deletes the submission.</w:t>
-      </w:r>
-    </w:p>
-    <w:p>
-      <w:pPr>
-        <w:pStyle w:val="ListParagraph"/>
-        <w:numPr>
-          <w:ilvl w:val="0"/>
-          <w:numId w:val="1"/>
-        </w:numPr>
-      </w:pPr>
-      <w:r>
-        <w:lastRenderedPageBreak/>
-        <w:t>/users</w:t>
-      </w:r>
-    </w:p>
-    <w:p>
-      <w:pPr>
-        <w:pStyle w:val="ListParagraph"/>
-        <w:numPr>
-          <w:ilvl w:val="1"/>
-          <w:numId w:val="1"/>
-        </w:numPr>
-      </w:pPr>
-      <w:r>
-        <w:t>get</w:t>
-      </w:r>
-    </w:p>
-    <w:p>
-      <w:pPr>
-        <w:pStyle w:val="ListParagraph"/>
-        <w:numPr>
-          <w:ilvl w:val="2"/>
-          <w:numId w:val="1"/>
-        </w:numPr>
-      </w:pPr>
-      <w:proofErr w:type="spellStart"/>
-      <w:r>
-        <w:t>get_user_info</w:t>
-      </w:r>
-      <w:proofErr w:type="spellEnd"/>
-      <w:r>
-        <w:t xml:space="preserve"> (:/username): returns the username, the </w:t>
-      </w:r>
-      <w:proofErr w:type="spellStart"/>
-      <w:r>
-        <w:t>urls</w:t>
-      </w:r>
-      <w:proofErr w:type="spellEnd"/>
-      <w:r>
-        <w:t xml:space="preserve"> of submissions associated with the user, names of courses the user has taken, and schools the user has attended.</w:t>
-      </w:r>
-    </w:p>
-    <w:p>
-      <w:pPr>
-        <w:pStyle w:val="ListParagraph"/>
-        <w:numPr>
-          <w:ilvl w:val="1"/>
-          <w:numId w:val="1"/>
-        </w:numPr>
-      </w:pPr>
-      <w:r>
-        <w:t>post</w:t>
-      </w:r>
-    </w:p>
-    <w:p>
-      <w:pPr>
-        <w:pStyle w:val="ListParagraph"/>
-        <w:numPr>
-          <w:ilvl w:val="2"/>
-          <w:numId w:val="1"/>
-        </w:numPr>
-      </w:pPr>
-      <w:proofErr w:type="spellStart"/>
-      <w:r>
-        <w:t>add_user</w:t>
-      </w:r>
-      <w:proofErr w:type="spellEnd"/>
-      <w:r>
-        <w:t xml:space="preserve"> (/): body contains the username and password of the new user.</w:t>
-      </w:r>
-    </w:p>
-    <w:p>
-      <w:pPr>
-        <w:pStyle w:val="ListParagraph"/>
-        <w:numPr>
-          <w:ilvl w:val="2"/>
-          <w:numId w:val="1"/>
-        </w:numPr>
-      </w:pPr>
-      <w:r>
-        <w:t>login(/login): body contain the username and password of the existing user. An authentication token is passed back upon success.</w:t>
-      </w:r>
-    </w:p>
-    <w:p>
-      <w:pPr>
-        <w:pStyle w:val="ListParagraph"/>
-        <w:numPr>
-          <w:ilvl w:val="1"/>
-          <w:numId w:val="1"/>
-        </w:numPr>
-      </w:pPr>
-      <w:r>
-        <w:t>put – protected</w:t>
-      </w:r>
-    </w:p>
-    <w:p>
-      <w:pPr>
-        <w:pStyle w:val="ListParagraph"/>
-        <w:numPr>
-          <w:ilvl w:val="2"/>
-          <w:numId w:val="1"/>
-        </w:numPr>
-      </w:pPr>
-      <w:proofErr w:type="spellStart"/>
-      <w:r>
-        <w:t>update_username</w:t>
-      </w:r>
-      <w:proofErr w:type="spellEnd"/>
-      <w:r>
-        <w:t xml:space="preserve"> (/update</w:t>
-      </w:r>
-      <w:proofErr w:type="gramStart"/>
-      <w:r>
-        <w:t>/:</w:t>
-      </w:r>
-      <w:proofErr w:type="spellStart"/>
-      <w:r>
-        <w:t>oldUsername</w:t>
-      </w:r>
-      <w:proofErr w:type="spellEnd"/>
-      <w:proofErr w:type="gramEnd"/>
-      <w:r>
-        <w:t>/:</w:t>
-      </w:r>
-      <w:proofErr w:type="spellStart"/>
-      <w:r>
-        <w:t>newUsername</w:t>
-      </w:r>
-      <w:proofErr w:type="spellEnd"/>
-      <w:r>
-        <w:t>): changes the username of the user.</w:t>
-      </w:r>
-    </w:p>
-    <w:p>
-      <w:pPr>
-        <w:pStyle w:val="ListParagraph"/>
-        <w:numPr>
-          <w:ilvl w:val="1"/>
-          <w:numId w:val="1"/>
-        </w:numPr>
-      </w:pPr>
-      <w:r>
-        <w:t>delete – protected (admin)</w:t>
-      </w:r>
-    </w:p>
-    <w:p>
-      <w:pPr>
-        <w:pStyle w:val="ListParagraph"/>
-        <w:numPr>
-          <w:ilvl w:val="2"/>
-          <w:numId w:val="1"/>
-        </w:numPr>
-      </w:pPr>
-      <w:proofErr w:type="spellStart"/>
-      <w:r>
-        <w:t>delete_user</w:t>
-      </w:r>
-      <w:proofErr w:type="spellEnd"/>
-      <w:r>
-        <w:t>(</w:t>
-      </w:r>
-      <w:proofErr w:type="gramStart"/>
-      <w:r>
-        <w:t>/:username</w:t>
-      </w:r>
-      <w:proofErr w:type="gramEnd"/>
-      <w:r>
-        <w:t>): the username of the account to delete.</w:t>
-      </w:r>
     </w:p>
     <w:sectPr>
       <w:pgSz w:w="12240" w:h="15840"/>

</xml_diff>

<commit_message>
Finished download and cleaned up parts of API.
</commit_message>
<xml_diff>
--- a/Coursebin API.docx
+++ b/Coursebin API.docx
@@ -453,6 +453,8 @@
       <w:r>
         <w:t>/submissions</w:t>
       </w:r>
+      <w:bookmarkStart w:id="0" w:name="_GoBack"/>
+      <w:bookmarkEnd w:id="0"/>
     </w:p>
     <w:p>
       <w:pPr>
@@ -534,19 +536,27 @@
       </w:pPr>
       <w:proofErr w:type="spellStart"/>
       <w:r>
-        <w:t>add_</w:t>
+        <w:t>add_submission</w:t>
+      </w:r>
+      <w:proofErr w:type="spellEnd"/>
+      <w:r>
+        <w:t>(/</w:t>
+      </w:r>
+      <w:r>
+        <w:t>course</w:t>
       </w:r>
       <w:proofErr w:type="gramStart"/>
       <w:r>
-        <w:t>submission</w:t>
-      </w:r>
-      <w:proofErr w:type="spellEnd"/>
-      <w:r>
-        <w:t>(</w:t>
-      </w:r>
+        <w:t>/:</w:t>
+      </w:r>
+      <w:proofErr w:type="spellStart"/>
+      <w:r>
+        <w:t>courseId</w:t>
+      </w:r>
+      <w:proofErr w:type="spellEnd"/>
       <w:proofErr w:type="gramEnd"/>
       <w:r>
-        <w:t xml:space="preserve">/): body contains description, username, </w:t>
+        <w:t xml:space="preserve">): body contains description, username, </w:t>
       </w:r>
       <w:proofErr w:type="spellStart"/>
       <w:r>
@@ -862,8 +872,68 @@
       <w:r>
         <w:t xml:space="preserve"> must be encoded as “multipart/form-data”. Each file will be permanently stored on the server disk.</w:t>
       </w:r>
-      <w:bookmarkStart w:id="0" w:name="_GoBack"/>
-      <w:bookmarkEnd w:id="0"/>
+    </w:p>
+    <w:p>
+      <w:pPr>
+        <w:pStyle w:val="ListParagraph"/>
+        <w:numPr>
+          <w:ilvl w:val="0"/>
+          <w:numId w:val="1"/>
+        </w:numPr>
+      </w:pPr>
+      <w:r>
+        <w:t>/download</w:t>
+      </w:r>
+    </w:p>
+    <w:p>
+      <w:pPr>
+        <w:pStyle w:val="ListParagraph"/>
+        <w:numPr>
+          <w:ilvl w:val="1"/>
+          <w:numId w:val="1"/>
+        </w:numPr>
+      </w:pPr>
+      <w:r>
+        <w:t>get</w:t>
+      </w:r>
+    </w:p>
+    <w:p>
+      <w:pPr>
+        <w:pStyle w:val="ListParagraph"/>
+        <w:numPr>
+          <w:ilvl w:val="2"/>
+          <w:numId w:val="1"/>
+        </w:numPr>
+      </w:pPr>
+      <w:proofErr w:type="spellStart"/>
+      <w:r>
+        <w:t>getContent</w:t>
+      </w:r>
+      <w:proofErr w:type="spellEnd"/>
+      <w:r>
+        <w:t>(</w:t>
+      </w:r>
+      <w:proofErr w:type="gramStart"/>
+      <w:r>
+        <w:t>/:</w:t>
+      </w:r>
+      <w:proofErr w:type="spellStart"/>
+      <w:r>
+        <w:t>contentLocation</w:t>
+      </w:r>
+      <w:proofErr w:type="spellEnd"/>
+      <w:proofErr w:type="gramEnd"/>
+      <w:r>
+        <w:t xml:space="preserve">): the content location is its </w:t>
+      </w:r>
+      <w:proofErr w:type="spellStart"/>
+      <w:r>
+        <w:t>url</w:t>
+      </w:r>
+      <w:proofErr w:type="spellEnd"/>
+      <w:r>
+        <w:t>. The file is downloaded to the client.</w:t>
+      </w:r>
     </w:p>
     <w:sectPr>
       <w:pgSz w:w="12240" w:h="15840"/>

</xml_diff>

<commit_message>
Added schools to API and got working search dropdown.
</commit_message>
<xml_diff>
--- a/Coursebin API.docx
+++ b/Coursebin API.docx
@@ -453,6 +453,447 @@
       <w:r>
         <w:t>/submissions</w:t>
       </w:r>
+    </w:p>
+    <w:p>
+      <w:pPr>
+        <w:pStyle w:val="ListParagraph"/>
+        <w:numPr>
+          <w:ilvl w:val="1"/>
+          <w:numId w:val="1"/>
+        </w:numPr>
+      </w:pPr>
+      <w:r>
+        <w:t>get</w:t>
+      </w:r>
+    </w:p>
+    <w:p>
+      <w:pPr>
+        <w:pStyle w:val="ListParagraph"/>
+        <w:numPr>
+          <w:ilvl w:val="2"/>
+          <w:numId w:val="1"/>
+        </w:numPr>
+      </w:pPr>
+      <w:proofErr w:type="spellStart"/>
+      <w:r>
+        <w:t>get_submission</w:t>
+      </w:r>
+      <w:proofErr w:type="spellEnd"/>
+      <w:r>
+        <w:t xml:space="preserve"> (</w:t>
+      </w:r>
+      <w:proofErr w:type="gramStart"/>
+      <w:r>
+        <w:t>/:</w:t>
+      </w:r>
+      <w:proofErr w:type="spellStart"/>
+      <w:r>
+        <w:t>submissionId</w:t>
+      </w:r>
+      <w:proofErr w:type="spellEnd"/>
+      <w:proofErr w:type="gramEnd"/>
+      <w:r>
+        <w:t xml:space="preserve">): returns the description, </w:t>
+      </w:r>
+      <w:proofErr w:type="spellStart"/>
+      <w:r>
+        <w:t>date_created</w:t>
+      </w:r>
+      <w:proofErr w:type="spellEnd"/>
+      <w:r>
+        <w:t xml:space="preserve">, username of creator, course id, and a list of content </w:t>
+      </w:r>
+      <w:proofErr w:type="spellStart"/>
+      <w:r>
+        <w:t>urls</w:t>
+      </w:r>
+      <w:proofErr w:type="spellEnd"/>
+      <w:r>
+        <w:t xml:space="preserve"> associated with the submission id.</w:t>
+      </w:r>
+    </w:p>
+    <w:p>
+      <w:pPr>
+        <w:pStyle w:val="ListParagraph"/>
+        <w:numPr>
+          <w:ilvl w:val="1"/>
+          <w:numId w:val="1"/>
+        </w:numPr>
+      </w:pPr>
+      <w:r>
+        <w:t>post – protected</w:t>
+      </w:r>
+    </w:p>
+    <w:p>
+      <w:pPr>
+        <w:pStyle w:val="ListParagraph"/>
+        <w:numPr>
+          <w:ilvl w:val="2"/>
+          <w:numId w:val="1"/>
+        </w:numPr>
+      </w:pPr>
+      <w:proofErr w:type="spellStart"/>
+      <w:r>
+        <w:t>add_submission</w:t>
+      </w:r>
+      <w:proofErr w:type="spellEnd"/>
+      <w:r>
+        <w:t>(/</w:t>
+      </w:r>
+      <w:r>
+        <w:t>course</w:t>
+      </w:r>
+      <w:proofErr w:type="gramStart"/>
+      <w:r>
+        <w:t>/:</w:t>
+      </w:r>
+      <w:proofErr w:type="spellStart"/>
+      <w:r>
+        <w:t>courseId</w:t>
+      </w:r>
+      <w:proofErr w:type="spellEnd"/>
+      <w:proofErr w:type="gramEnd"/>
+      <w:r>
+        <w:t xml:space="preserve">): body contains description, username, </w:t>
+      </w:r>
+      <w:proofErr w:type="spellStart"/>
+      <w:r>
+        <w:t>course_id</w:t>
+      </w:r>
+      <w:proofErr w:type="spellEnd"/>
+      <w:r>
+        <w:t>, and the files to upload.</w:t>
+      </w:r>
+    </w:p>
+    <w:p>
+      <w:pPr>
+        <w:pStyle w:val="ListParagraph"/>
+        <w:numPr>
+          <w:ilvl w:val="1"/>
+          <w:numId w:val="1"/>
+        </w:numPr>
+      </w:pPr>
+      <w:r>
+        <w:t xml:space="preserve">put – protected </w:t>
+      </w:r>
+    </w:p>
+    <w:p>
+      <w:pPr>
+        <w:pStyle w:val="ListParagraph"/>
+        <w:numPr>
+          <w:ilvl w:val="2"/>
+          <w:numId w:val="1"/>
+        </w:numPr>
+      </w:pPr>
+      <w:proofErr w:type="spellStart"/>
+      <w:r>
+        <w:t>modify_submission</w:t>
+      </w:r>
+      <w:proofErr w:type="spellEnd"/>
+      <w:r>
+        <w:t>(</w:t>
+      </w:r>
+      <w:proofErr w:type="gramStart"/>
+      <w:r>
+        <w:t>/:</w:t>
+      </w:r>
+      <w:proofErr w:type="spellStart"/>
+      <w:r>
+        <w:t>submissionId</w:t>
+      </w:r>
+      <w:proofErr w:type="spellEnd"/>
+      <w:proofErr w:type="gramEnd"/>
+      <w:r>
+        <w:t>): body contains the updated fields of the submission.</w:t>
+      </w:r>
+    </w:p>
+    <w:p>
+      <w:pPr>
+        <w:pStyle w:val="ListParagraph"/>
+        <w:numPr>
+          <w:ilvl w:val="1"/>
+          <w:numId w:val="1"/>
+        </w:numPr>
+      </w:pPr>
+      <w:r>
+        <w:t>delete – protected</w:t>
+      </w:r>
+    </w:p>
+    <w:p>
+      <w:pPr>
+        <w:pStyle w:val="ListParagraph"/>
+        <w:numPr>
+          <w:ilvl w:val="2"/>
+          <w:numId w:val="1"/>
+        </w:numPr>
+      </w:pPr>
+      <w:proofErr w:type="spellStart"/>
+      <w:r>
+        <w:t>delete_submission</w:t>
+      </w:r>
+      <w:proofErr w:type="spellEnd"/>
+      <w:r>
+        <w:t>(:/</w:t>
+      </w:r>
+      <w:proofErr w:type="spellStart"/>
+      <w:r>
+        <w:t>submissionId</w:t>
+      </w:r>
+      <w:proofErr w:type="spellEnd"/>
+      <w:r>
+        <w:t>): deletes the submission.</w:t>
+      </w:r>
+    </w:p>
+    <w:p>
+      <w:pPr>
+        <w:pStyle w:val="ListParagraph"/>
+        <w:numPr>
+          <w:ilvl w:val="0"/>
+          <w:numId w:val="1"/>
+        </w:numPr>
+      </w:pPr>
+      <w:r>
+        <w:lastRenderedPageBreak/>
+        <w:t>/users</w:t>
+      </w:r>
+    </w:p>
+    <w:p>
+      <w:pPr>
+        <w:pStyle w:val="ListParagraph"/>
+        <w:numPr>
+          <w:ilvl w:val="1"/>
+          <w:numId w:val="1"/>
+        </w:numPr>
+      </w:pPr>
+      <w:r>
+        <w:t>get</w:t>
+      </w:r>
+    </w:p>
+    <w:p>
+      <w:pPr>
+        <w:pStyle w:val="ListParagraph"/>
+        <w:numPr>
+          <w:ilvl w:val="2"/>
+          <w:numId w:val="1"/>
+        </w:numPr>
+      </w:pPr>
+      <w:proofErr w:type="spellStart"/>
+      <w:r>
+        <w:t>get_user_info</w:t>
+      </w:r>
+      <w:proofErr w:type="spellEnd"/>
+      <w:r>
+        <w:t xml:space="preserve"> (:/username): returns the username, the </w:t>
+      </w:r>
+      <w:proofErr w:type="spellStart"/>
+      <w:r>
+        <w:t>urls</w:t>
+      </w:r>
+      <w:proofErr w:type="spellEnd"/>
+      <w:r>
+        <w:t xml:space="preserve"> of submissions associated with the user, names of courses the user has taken, and schools the user has attended.</w:t>
+      </w:r>
+    </w:p>
+    <w:p>
+      <w:pPr>
+        <w:pStyle w:val="ListParagraph"/>
+        <w:numPr>
+          <w:ilvl w:val="1"/>
+          <w:numId w:val="1"/>
+        </w:numPr>
+      </w:pPr>
+      <w:r>
+        <w:t>post</w:t>
+      </w:r>
+    </w:p>
+    <w:p>
+      <w:pPr>
+        <w:pStyle w:val="ListParagraph"/>
+        <w:numPr>
+          <w:ilvl w:val="2"/>
+          <w:numId w:val="1"/>
+        </w:numPr>
+      </w:pPr>
+      <w:proofErr w:type="spellStart"/>
+      <w:r>
+        <w:t>add_user</w:t>
+      </w:r>
+      <w:proofErr w:type="spellEnd"/>
+      <w:r>
+        <w:t xml:space="preserve"> (/): body contains the username and password of the new user.</w:t>
+      </w:r>
+    </w:p>
+    <w:p>
+      <w:pPr>
+        <w:pStyle w:val="ListParagraph"/>
+        <w:numPr>
+          <w:ilvl w:val="2"/>
+          <w:numId w:val="1"/>
+        </w:numPr>
+      </w:pPr>
+      <w:r>
+        <w:t>login(/login): body contain the username and password of the existing user. An authentication token is passed back upon success.</w:t>
+      </w:r>
+    </w:p>
+    <w:p>
+      <w:pPr>
+        <w:pStyle w:val="ListParagraph"/>
+        <w:numPr>
+          <w:ilvl w:val="1"/>
+          <w:numId w:val="1"/>
+        </w:numPr>
+      </w:pPr>
+      <w:r>
+        <w:t>put – protected</w:t>
+      </w:r>
+    </w:p>
+    <w:p>
+      <w:pPr>
+        <w:pStyle w:val="ListParagraph"/>
+        <w:numPr>
+          <w:ilvl w:val="2"/>
+          <w:numId w:val="1"/>
+        </w:numPr>
+      </w:pPr>
+      <w:proofErr w:type="spellStart"/>
+      <w:r>
+        <w:t>update_username</w:t>
+      </w:r>
+      <w:proofErr w:type="spellEnd"/>
+      <w:r>
+        <w:t xml:space="preserve"> (/update</w:t>
+      </w:r>
+      <w:proofErr w:type="gramStart"/>
+      <w:r>
+        <w:t>/:</w:t>
+      </w:r>
+      <w:proofErr w:type="spellStart"/>
+      <w:r>
+        <w:t>oldUsername</w:t>
+      </w:r>
+      <w:proofErr w:type="spellEnd"/>
+      <w:proofErr w:type="gramEnd"/>
+      <w:r>
+        <w:t>/:</w:t>
+      </w:r>
+      <w:proofErr w:type="spellStart"/>
+      <w:r>
+        <w:t>newUsername</w:t>
+      </w:r>
+      <w:proofErr w:type="spellEnd"/>
+      <w:r>
+        <w:t>): changes the username of the user.</w:t>
+      </w:r>
+    </w:p>
+    <w:p>
+      <w:pPr>
+        <w:pStyle w:val="ListParagraph"/>
+        <w:numPr>
+          <w:ilvl w:val="1"/>
+          <w:numId w:val="1"/>
+        </w:numPr>
+      </w:pPr>
+      <w:r>
+        <w:t>delete – protected (admin)</w:t>
+      </w:r>
+    </w:p>
+    <w:p>
+      <w:pPr>
+        <w:pStyle w:val="ListParagraph"/>
+        <w:numPr>
+          <w:ilvl w:val="2"/>
+          <w:numId w:val="1"/>
+        </w:numPr>
+      </w:pPr>
+      <w:proofErr w:type="spellStart"/>
+      <w:r>
+        <w:t>delete_user</w:t>
+      </w:r>
+      <w:proofErr w:type="spellEnd"/>
+      <w:r>
+        <w:t>(</w:t>
+      </w:r>
+      <w:proofErr w:type="gramStart"/>
+      <w:r>
+        <w:t>/:username</w:t>
+      </w:r>
+      <w:proofErr w:type="gramEnd"/>
+      <w:r>
+        <w:t>): the username of the account to delete.</w:t>
+      </w:r>
+    </w:p>
+    <w:p>
+      <w:pPr>
+        <w:pStyle w:val="ListParagraph"/>
+        <w:numPr>
+          <w:ilvl w:val="0"/>
+          <w:numId w:val="1"/>
+        </w:numPr>
+      </w:pPr>
+      <w:r>
+        <w:t>/upload</w:t>
+      </w:r>
+    </w:p>
+    <w:p>
+      <w:pPr>
+        <w:pStyle w:val="ListParagraph"/>
+        <w:numPr>
+          <w:ilvl w:val="1"/>
+          <w:numId w:val="1"/>
+        </w:numPr>
+      </w:pPr>
+      <w:r>
+        <w:t>post</w:t>
+      </w:r>
+    </w:p>
+    <w:p>
+      <w:pPr>
+        <w:pStyle w:val="ListParagraph"/>
+        <w:numPr>
+          <w:ilvl w:val="2"/>
+          <w:numId w:val="1"/>
+        </w:numPr>
+      </w:pPr>
+      <w:proofErr w:type="gramStart"/>
+      <w:r>
+        <w:t>upload(</w:t>
+      </w:r>
+      <w:proofErr w:type="gramEnd"/>
+      <w:r>
+        <w:t xml:space="preserve">/): the </w:t>
+      </w:r>
+      <w:proofErr w:type="spellStart"/>
+      <w:r>
+        <w:t>requent</w:t>
+      </w:r>
+      <w:proofErr w:type="spellEnd"/>
+      <w:r>
+        <w:t xml:space="preserve"> must be encoded as “multipart/form-data”. Each file will be permanently stored on the server disk.</w:t>
+      </w:r>
+    </w:p>
+    <w:p>
+      <w:pPr>
+        <w:pStyle w:val="ListParagraph"/>
+        <w:numPr>
+          <w:ilvl w:val="0"/>
+          <w:numId w:val="1"/>
+        </w:numPr>
+      </w:pPr>
+      <w:r>
+        <w:t>/download</w:t>
+      </w:r>
+    </w:p>
+    <w:p>
+      <w:pPr>
+        <w:pStyle w:val="ListParagraph"/>
+        <w:numPr>
+          <w:ilvl w:val="1"/>
+          <w:numId w:val="1"/>
+        </w:numPr>
+      </w:pPr>
+      <w:r>
+        <w:t>get</w:t>
+      </w:r>
       <w:bookmarkStart w:id="0" w:name="_GoBack"/>
       <w:bookmarkEnd w:id="0"/>
     </w:p>
@@ -460,6 +901,56 @@
       <w:pPr>
         <w:pStyle w:val="ListParagraph"/>
         <w:numPr>
+          <w:ilvl w:val="2"/>
+          <w:numId w:val="1"/>
+        </w:numPr>
+      </w:pPr>
+      <w:proofErr w:type="spellStart"/>
+      <w:r>
+        <w:t>getContent</w:t>
+      </w:r>
+      <w:proofErr w:type="spellEnd"/>
+      <w:r>
+        <w:t>(</w:t>
+      </w:r>
+      <w:proofErr w:type="gramStart"/>
+      <w:r>
+        <w:t>/:</w:t>
+      </w:r>
+      <w:proofErr w:type="spellStart"/>
+      <w:r>
+        <w:t>contentLocation</w:t>
+      </w:r>
+      <w:proofErr w:type="spellEnd"/>
+      <w:proofErr w:type="gramEnd"/>
+      <w:r>
+        <w:t xml:space="preserve">): the content location is its </w:t>
+      </w:r>
+      <w:proofErr w:type="spellStart"/>
+      <w:r>
+        <w:t>url</w:t>
+      </w:r>
+      <w:proofErr w:type="spellEnd"/>
+      <w:r>
+        <w:t>. The file is downloaded to the client.</w:t>
+      </w:r>
+    </w:p>
+    <w:p>
+      <w:pPr>
+        <w:pStyle w:val="ListParagraph"/>
+        <w:numPr>
+          <w:ilvl w:val="0"/>
+          <w:numId w:val="1"/>
+        </w:numPr>
+      </w:pPr>
+      <w:r>
+        <w:t>/schools</w:t>
+      </w:r>
+    </w:p>
+    <w:p>
+      <w:pPr>
+        <w:pStyle w:val="ListParagraph"/>
+        <w:numPr>
           <w:ilvl w:val="1"/>
           <w:numId w:val="1"/>
         </w:numPr>
@@ -478,461 +969,28 @@
       </w:pPr>
       <w:proofErr w:type="spellStart"/>
       <w:r>
-        <w:t>get_submission</w:t>
-      </w:r>
-      <w:proofErr w:type="spellEnd"/>
-      <w:r>
-        <w:t xml:space="preserve"> (</w:t>
-      </w:r>
-      <w:proofErr w:type="gramStart"/>
-      <w:r>
-        <w:t>/:</w:t>
-      </w:r>
-      <w:proofErr w:type="spellStart"/>
-      <w:r>
-        <w:t>submissionId</w:t>
-      </w:r>
-      <w:proofErr w:type="spellEnd"/>
-      <w:proofErr w:type="gramEnd"/>
-      <w:r>
-        <w:t xml:space="preserve">): returns the description, </w:t>
-      </w:r>
-      <w:proofErr w:type="spellStart"/>
-      <w:r>
-        <w:t>date_created</w:t>
-      </w:r>
-      <w:proofErr w:type="spellEnd"/>
-      <w:r>
-        <w:t xml:space="preserve">, username of creator, course id, and a list of content </w:t>
-      </w:r>
-      <w:proofErr w:type="spellStart"/>
-      <w:r>
-        <w:t>urls</w:t>
-      </w:r>
-      <w:proofErr w:type="spellEnd"/>
-      <w:r>
-        <w:t xml:space="preserve"> associated with the submission id.</w:t>
-      </w:r>
-    </w:p>
-    <w:p>
-      <w:pPr>
-        <w:pStyle w:val="ListParagraph"/>
-        <w:numPr>
-          <w:ilvl w:val="1"/>
-          <w:numId w:val="1"/>
-        </w:numPr>
-      </w:pPr>
-      <w:r>
-        <w:t>post – protected</w:t>
-      </w:r>
-    </w:p>
-    <w:p>
-      <w:pPr>
-        <w:pStyle w:val="ListParagraph"/>
-        <w:numPr>
-          <w:ilvl w:val="2"/>
-          <w:numId w:val="1"/>
-        </w:numPr>
-      </w:pPr>
-      <w:proofErr w:type="spellStart"/>
-      <w:r>
-        <w:t>add_submission</w:t>
-      </w:r>
-      <w:proofErr w:type="spellEnd"/>
-      <w:r>
-        <w:t>(/</w:t>
-      </w:r>
-      <w:r>
-        <w:t>course</w:t>
-      </w:r>
-      <w:proofErr w:type="gramStart"/>
-      <w:r>
-        <w:t>/:</w:t>
-      </w:r>
-      <w:proofErr w:type="spellStart"/>
-      <w:r>
-        <w:t>courseId</w:t>
-      </w:r>
-      <w:proofErr w:type="spellEnd"/>
-      <w:proofErr w:type="gramEnd"/>
-      <w:r>
-        <w:t xml:space="preserve">): body contains description, username, </w:t>
-      </w:r>
-      <w:proofErr w:type="spellStart"/>
-      <w:r>
-        <w:t>course_id</w:t>
-      </w:r>
-      <w:proofErr w:type="spellEnd"/>
-      <w:r>
-        <w:t>, and the files to upload.</w:t>
-      </w:r>
-    </w:p>
-    <w:p>
-      <w:pPr>
-        <w:pStyle w:val="ListParagraph"/>
-        <w:numPr>
-          <w:ilvl w:val="1"/>
-          <w:numId w:val="1"/>
-        </w:numPr>
-      </w:pPr>
-      <w:r>
-        <w:t xml:space="preserve">put – protected </w:t>
-      </w:r>
-    </w:p>
-    <w:p>
-      <w:pPr>
-        <w:pStyle w:val="ListParagraph"/>
-        <w:numPr>
-          <w:ilvl w:val="2"/>
-          <w:numId w:val="1"/>
-        </w:numPr>
-      </w:pPr>
-      <w:proofErr w:type="spellStart"/>
-      <w:r>
-        <w:t>modify_submission</w:t>
-      </w:r>
-      <w:proofErr w:type="spellEnd"/>
-      <w:r>
-        <w:t>(</w:t>
-      </w:r>
-      <w:proofErr w:type="gramStart"/>
-      <w:r>
-        <w:t>/:</w:t>
-      </w:r>
-      <w:proofErr w:type="spellStart"/>
-      <w:r>
-        <w:t>submissionId</w:t>
-      </w:r>
-      <w:proofErr w:type="spellEnd"/>
-      <w:proofErr w:type="gramEnd"/>
-      <w:r>
-        <w:t>): body contains the updated fields of the submission.</w:t>
-      </w:r>
-    </w:p>
-    <w:p>
-      <w:pPr>
-        <w:pStyle w:val="ListParagraph"/>
-        <w:numPr>
-          <w:ilvl w:val="1"/>
-          <w:numId w:val="1"/>
-        </w:numPr>
-      </w:pPr>
-      <w:r>
-        <w:t>delete – protected</w:t>
-      </w:r>
-    </w:p>
-    <w:p>
-      <w:pPr>
-        <w:pStyle w:val="ListParagraph"/>
-        <w:numPr>
-          <w:ilvl w:val="2"/>
-          <w:numId w:val="1"/>
-        </w:numPr>
-      </w:pPr>
-      <w:proofErr w:type="spellStart"/>
-      <w:r>
-        <w:t>delete_submission</w:t>
-      </w:r>
-      <w:proofErr w:type="spellEnd"/>
-      <w:r>
-        <w:t>(:/</w:t>
-      </w:r>
-      <w:proofErr w:type="spellStart"/>
-      <w:r>
-        <w:t>submissionId</w:t>
-      </w:r>
-      <w:proofErr w:type="spellEnd"/>
-      <w:r>
-        <w:t>): deletes the submission.</w:t>
-      </w:r>
-    </w:p>
-    <w:p>
-      <w:pPr>
-        <w:pStyle w:val="ListParagraph"/>
-        <w:numPr>
-          <w:ilvl w:val="0"/>
-          <w:numId w:val="1"/>
-        </w:numPr>
-      </w:pPr>
-      <w:r>
-        <w:lastRenderedPageBreak/>
-        <w:t>/users</w:t>
-      </w:r>
-    </w:p>
-    <w:p>
-      <w:pPr>
-        <w:pStyle w:val="ListParagraph"/>
-        <w:numPr>
-          <w:ilvl w:val="1"/>
-          <w:numId w:val="1"/>
-        </w:numPr>
-      </w:pPr>
-      <w:r>
-        <w:t>get</w:t>
-      </w:r>
-    </w:p>
-    <w:p>
-      <w:pPr>
-        <w:pStyle w:val="ListParagraph"/>
-        <w:numPr>
-          <w:ilvl w:val="2"/>
-          <w:numId w:val="1"/>
-        </w:numPr>
-      </w:pPr>
-      <w:proofErr w:type="spellStart"/>
-      <w:r>
-        <w:t>get_user_info</w:t>
-      </w:r>
-      <w:proofErr w:type="spellEnd"/>
-      <w:r>
-        <w:t xml:space="preserve"> (:/username): returns the username, the </w:t>
-      </w:r>
-      <w:proofErr w:type="spellStart"/>
-      <w:r>
-        <w:t>urls</w:t>
-      </w:r>
-      <w:proofErr w:type="spellEnd"/>
-      <w:r>
-        <w:t xml:space="preserve"> of submissions associated with the user, names of courses the user has taken, and schools the user has attended.</w:t>
-      </w:r>
-    </w:p>
-    <w:p>
-      <w:pPr>
-        <w:pStyle w:val="ListParagraph"/>
-        <w:numPr>
-          <w:ilvl w:val="1"/>
-          <w:numId w:val="1"/>
-        </w:numPr>
-      </w:pPr>
-      <w:r>
-        <w:t>post</w:t>
-      </w:r>
-    </w:p>
-    <w:p>
-      <w:pPr>
-        <w:pStyle w:val="ListParagraph"/>
-        <w:numPr>
-          <w:ilvl w:val="2"/>
-          <w:numId w:val="1"/>
-        </w:numPr>
-      </w:pPr>
-      <w:proofErr w:type="spellStart"/>
-      <w:r>
-        <w:t>add_user</w:t>
-      </w:r>
-      <w:proofErr w:type="spellEnd"/>
-      <w:r>
-        <w:t xml:space="preserve"> (/): body contains the username and password of the new user.</w:t>
-      </w:r>
-    </w:p>
-    <w:p>
-      <w:pPr>
-        <w:pStyle w:val="ListParagraph"/>
-        <w:numPr>
-          <w:ilvl w:val="2"/>
-          <w:numId w:val="1"/>
-        </w:numPr>
-      </w:pPr>
-      <w:r>
-        <w:t>login(/login): body contain the username and password of the existing user. An authentication token is passed back upon success.</w:t>
-      </w:r>
-    </w:p>
-    <w:p>
-      <w:pPr>
-        <w:pStyle w:val="ListParagraph"/>
-        <w:numPr>
-          <w:ilvl w:val="1"/>
-          <w:numId w:val="1"/>
-        </w:numPr>
-      </w:pPr>
-      <w:r>
-        <w:t>put – protected</w:t>
-      </w:r>
-    </w:p>
-    <w:p>
-      <w:pPr>
-        <w:pStyle w:val="ListParagraph"/>
-        <w:numPr>
-          <w:ilvl w:val="2"/>
-          <w:numId w:val="1"/>
-        </w:numPr>
-      </w:pPr>
-      <w:proofErr w:type="spellStart"/>
-      <w:r>
-        <w:t>update_username</w:t>
-      </w:r>
-      <w:proofErr w:type="spellEnd"/>
-      <w:r>
-        <w:t xml:space="preserve"> (/update</w:t>
-      </w:r>
-      <w:proofErr w:type="gramStart"/>
-      <w:r>
-        <w:t>/:</w:t>
-      </w:r>
-      <w:proofErr w:type="spellStart"/>
-      <w:r>
-        <w:t>oldUsername</w:t>
-      </w:r>
-      <w:proofErr w:type="spellEnd"/>
-      <w:proofErr w:type="gramEnd"/>
-      <w:r>
-        <w:t>/:</w:t>
-      </w:r>
-      <w:proofErr w:type="spellStart"/>
-      <w:r>
-        <w:t>newUsername</w:t>
-      </w:r>
-      <w:proofErr w:type="spellEnd"/>
-      <w:r>
-        <w:t>): changes the username of the user.</w:t>
-      </w:r>
-    </w:p>
-    <w:p>
-      <w:pPr>
-        <w:pStyle w:val="ListParagraph"/>
-        <w:numPr>
-          <w:ilvl w:val="1"/>
-          <w:numId w:val="1"/>
-        </w:numPr>
-      </w:pPr>
-      <w:r>
-        <w:t>delete – protected (admin)</w:t>
-      </w:r>
-    </w:p>
-    <w:p>
-      <w:pPr>
-        <w:pStyle w:val="ListParagraph"/>
-        <w:numPr>
-          <w:ilvl w:val="2"/>
-          <w:numId w:val="1"/>
-        </w:numPr>
-      </w:pPr>
-      <w:proofErr w:type="spellStart"/>
-      <w:r>
-        <w:t>delete_user</w:t>
-      </w:r>
-      <w:proofErr w:type="spellEnd"/>
-      <w:r>
-        <w:t>(</w:t>
-      </w:r>
-      <w:proofErr w:type="gramStart"/>
-      <w:r>
-        <w:t>/:username</w:t>
-      </w:r>
-      <w:proofErr w:type="gramEnd"/>
-      <w:r>
-        <w:t>): the username of the account to delete.</w:t>
-      </w:r>
-    </w:p>
-    <w:p>
-      <w:pPr>
-        <w:pStyle w:val="ListParagraph"/>
-        <w:numPr>
-          <w:ilvl w:val="0"/>
-          <w:numId w:val="1"/>
-        </w:numPr>
-      </w:pPr>
-      <w:r>
-        <w:t>/upload</w:t>
-      </w:r>
-    </w:p>
-    <w:p>
-      <w:pPr>
-        <w:pStyle w:val="ListParagraph"/>
-        <w:numPr>
-          <w:ilvl w:val="1"/>
-          <w:numId w:val="1"/>
-        </w:numPr>
-      </w:pPr>
-      <w:r>
-        <w:t>post</w:t>
-      </w:r>
-    </w:p>
-    <w:p>
-      <w:pPr>
-        <w:pStyle w:val="ListParagraph"/>
-        <w:numPr>
-          <w:ilvl w:val="2"/>
-          <w:numId w:val="1"/>
-        </w:numPr>
-      </w:pPr>
-      <w:proofErr w:type="gramStart"/>
-      <w:r>
-        <w:t>upload(</w:t>
-      </w:r>
-      <w:proofErr w:type="gramEnd"/>
-      <w:r>
-        <w:t xml:space="preserve">/): the </w:t>
-      </w:r>
-      <w:proofErr w:type="spellStart"/>
-      <w:r>
-        <w:t>requent</w:t>
-      </w:r>
-      <w:proofErr w:type="spellEnd"/>
-      <w:r>
-        <w:t xml:space="preserve"> must be encoded as “multipart/form-data”. Each file will be permanently stored on the server disk.</w:t>
-      </w:r>
-    </w:p>
-    <w:p>
-      <w:pPr>
-        <w:pStyle w:val="ListParagraph"/>
-        <w:numPr>
-          <w:ilvl w:val="0"/>
-          <w:numId w:val="1"/>
-        </w:numPr>
-      </w:pPr>
-      <w:r>
-        <w:t>/download</w:t>
-      </w:r>
-    </w:p>
-    <w:p>
-      <w:pPr>
-        <w:pStyle w:val="ListParagraph"/>
-        <w:numPr>
-          <w:ilvl w:val="1"/>
-          <w:numId w:val="1"/>
-        </w:numPr>
-      </w:pPr>
-      <w:r>
-        <w:t>get</w:t>
-      </w:r>
-    </w:p>
-    <w:p>
-      <w:pPr>
-        <w:pStyle w:val="ListParagraph"/>
-        <w:numPr>
-          <w:ilvl w:val="2"/>
-          <w:numId w:val="1"/>
-        </w:numPr>
-      </w:pPr>
-      <w:proofErr w:type="spellStart"/>
-      <w:r>
-        <w:t>getContent</w:t>
-      </w:r>
-      <w:proofErr w:type="spellEnd"/>
-      <w:r>
-        <w:t>(</w:t>
-      </w:r>
-      <w:proofErr w:type="gramStart"/>
-      <w:r>
-        <w:t>/:</w:t>
-      </w:r>
-      <w:proofErr w:type="spellStart"/>
-      <w:r>
-        <w:t>contentLocation</w:t>
-      </w:r>
-      <w:proofErr w:type="spellEnd"/>
-      <w:proofErr w:type="gramEnd"/>
-      <w:r>
-        <w:t xml:space="preserve">): the content location is its </w:t>
-      </w:r>
-      <w:proofErr w:type="spellStart"/>
-      <w:r>
-        <w:t>url</w:t>
-      </w:r>
-      <w:proofErr w:type="spellEnd"/>
-      <w:r>
-        <w:t>. The file is downloaded to the client.</w:t>
+        <w:t>getAllInfo</w:t>
+      </w:r>
+      <w:proofErr w:type="spellEnd"/>
+      <w:r>
+        <w:t>(/all): returns all information about every school.</w:t>
+      </w:r>
+    </w:p>
+    <w:p>
+      <w:pPr>
+        <w:pStyle w:val="ListParagraph"/>
+        <w:numPr>
+          <w:ilvl w:val="2"/>
+          <w:numId w:val="1"/>
+        </w:numPr>
+      </w:pPr>
+      <w:proofErr w:type="spellStart"/>
+      <w:r>
+        <w:t>getNames</w:t>
+      </w:r>
+      <w:proofErr w:type="spellEnd"/>
+      <w:r>
+        <w:t>(/names): returns just the name and id for each school</w:t>
       </w:r>
     </w:p>
     <w:sectPr>

</xml_diff>

<commit_message>
Added warning and search post functionality.
</commit_message>
<xml_diff>
--- a/Coursebin API.docx
+++ b/Coursebin API.docx
@@ -422,480 +422,489 @@
         <w:t>/user/:username</w:t>
       </w:r>
       <w:r>
-        <w:t>/order/:orderType</w:t>
-      </w:r>
-      <w:r>
-        <w:t xml:space="preserve">): searches for submissions bases on four possible parameters. If you don’t want to use the parameter, send “none” for its value. Will return </w:t>
-      </w:r>
-      <w:r>
-        <w:t>a list of submission ID’s.</w:t>
-      </w:r>
-      <w:r>
-        <w:t xml:space="preserve"> </w:t>
-      </w:r>
-      <w:proofErr w:type="spellStart"/>
-      <w:r>
-        <w:t>orderType</w:t>
-      </w:r>
-      <w:proofErr w:type="spellEnd"/>
-      <w:r>
-        <w:t xml:space="preserve"> should be “date” or “rating”.</w:t>
-      </w:r>
-    </w:p>
-    <w:p>
-      <w:pPr>
-        <w:pStyle w:val="ListParagraph"/>
-        <w:numPr>
-          <w:ilvl w:val="0"/>
-          <w:numId w:val="1"/>
-        </w:numPr>
-      </w:pPr>
-      <w:r>
-        <w:t>/submissions</w:t>
-      </w:r>
-    </w:p>
-    <w:p>
-      <w:pPr>
-        <w:pStyle w:val="ListParagraph"/>
-        <w:numPr>
-          <w:ilvl w:val="1"/>
-          <w:numId w:val="1"/>
-        </w:numPr>
-      </w:pPr>
-      <w:r>
-        <w:t>get</w:t>
-      </w:r>
-    </w:p>
-    <w:p>
-      <w:pPr>
-        <w:pStyle w:val="ListParagraph"/>
-        <w:numPr>
-          <w:ilvl w:val="2"/>
-          <w:numId w:val="1"/>
-        </w:numPr>
-      </w:pPr>
-      <w:proofErr w:type="spellStart"/>
-      <w:r>
-        <w:t>get_submission</w:t>
-      </w:r>
-      <w:proofErr w:type="spellEnd"/>
-      <w:r>
-        <w:t xml:space="preserve"> (</w:t>
-      </w:r>
-      <w:proofErr w:type="gramStart"/>
-      <w:r>
-        <w:t>/:</w:t>
-      </w:r>
-      <w:proofErr w:type="spellStart"/>
-      <w:r>
-        <w:t>submissionId</w:t>
-      </w:r>
-      <w:proofErr w:type="spellEnd"/>
-      <w:proofErr w:type="gramEnd"/>
-      <w:r>
-        <w:t xml:space="preserve">): returns the description, </w:t>
-      </w:r>
-      <w:proofErr w:type="spellStart"/>
-      <w:r>
-        <w:t>date_created</w:t>
-      </w:r>
-      <w:proofErr w:type="spellEnd"/>
-      <w:r>
-        <w:t xml:space="preserve">, username of creator, course id, and a list of content </w:t>
-      </w:r>
-      <w:proofErr w:type="spellStart"/>
-      <w:r>
-        <w:t>urls</w:t>
-      </w:r>
-      <w:proofErr w:type="spellEnd"/>
-      <w:r>
-        <w:t xml:space="preserve"> associated with the submission id.</w:t>
-      </w:r>
-    </w:p>
-    <w:p>
-      <w:pPr>
-        <w:pStyle w:val="ListParagraph"/>
-        <w:numPr>
-          <w:ilvl w:val="1"/>
-          <w:numId w:val="1"/>
-        </w:numPr>
-      </w:pPr>
-      <w:r>
-        <w:t>post – protected</w:t>
-      </w:r>
-    </w:p>
-    <w:p>
-      <w:pPr>
-        <w:pStyle w:val="ListParagraph"/>
-        <w:numPr>
-          <w:ilvl w:val="2"/>
-          <w:numId w:val="1"/>
-        </w:numPr>
-      </w:pPr>
-      <w:proofErr w:type="spellStart"/>
-      <w:r>
-        <w:t>add_submission</w:t>
-      </w:r>
-      <w:proofErr w:type="spellEnd"/>
-      <w:r>
-        <w:t>(/</w:t>
-      </w:r>
-      <w:r>
-        <w:t>course</w:t>
-      </w:r>
-      <w:proofErr w:type="gramStart"/>
-      <w:r>
-        <w:t>/:</w:t>
-      </w:r>
-      <w:proofErr w:type="spellStart"/>
-      <w:r>
-        <w:t>courseId</w:t>
-      </w:r>
-      <w:proofErr w:type="spellEnd"/>
-      <w:proofErr w:type="gramEnd"/>
-      <w:r>
-        <w:t xml:space="preserve">): body contains description, username, </w:t>
-      </w:r>
-      <w:proofErr w:type="spellStart"/>
-      <w:r>
-        <w:t>course_id</w:t>
-      </w:r>
-      <w:proofErr w:type="spellEnd"/>
-      <w:r>
-        <w:t>, and the files to upload.</w:t>
-      </w:r>
-    </w:p>
-    <w:p>
-      <w:pPr>
-        <w:pStyle w:val="ListParagraph"/>
-        <w:numPr>
-          <w:ilvl w:val="1"/>
-          <w:numId w:val="1"/>
-        </w:numPr>
-      </w:pPr>
-      <w:r>
-        <w:t xml:space="preserve">put – protected </w:t>
-      </w:r>
-    </w:p>
-    <w:p>
-      <w:pPr>
-        <w:pStyle w:val="ListParagraph"/>
-        <w:numPr>
-          <w:ilvl w:val="2"/>
-          <w:numId w:val="1"/>
-        </w:numPr>
-      </w:pPr>
-      <w:proofErr w:type="spellStart"/>
-      <w:r>
-        <w:t>modify_submission</w:t>
-      </w:r>
-      <w:proofErr w:type="spellEnd"/>
-      <w:r>
-        <w:t>(</w:t>
-      </w:r>
-      <w:proofErr w:type="gramStart"/>
-      <w:r>
-        <w:t>/:</w:t>
-      </w:r>
-      <w:proofErr w:type="spellStart"/>
-      <w:r>
-        <w:t>submissionId</w:t>
-      </w:r>
-      <w:proofErr w:type="spellEnd"/>
-      <w:proofErr w:type="gramEnd"/>
-      <w:r>
-        <w:t>): body contains the updated fields of the submission.</w:t>
-      </w:r>
-    </w:p>
-    <w:p>
-      <w:pPr>
-        <w:pStyle w:val="ListParagraph"/>
-        <w:numPr>
-          <w:ilvl w:val="1"/>
-          <w:numId w:val="1"/>
-        </w:numPr>
-      </w:pPr>
-      <w:r>
-        <w:t>delete – protected</w:t>
-      </w:r>
-    </w:p>
-    <w:p>
-      <w:pPr>
-        <w:pStyle w:val="ListParagraph"/>
-        <w:numPr>
-          <w:ilvl w:val="2"/>
-          <w:numId w:val="1"/>
-        </w:numPr>
-      </w:pPr>
-      <w:proofErr w:type="spellStart"/>
-      <w:r>
-        <w:t>delete_submission</w:t>
-      </w:r>
-      <w:proofErr w:type="spellEnd"/>
-      <w:r>
-        <w:t>(:/</w:t>
-      </w:r>
-      <w:proofErr w:type="spellStart"/>
-      <w:r>
-        <w:t>submissionId</w:t>
-      </w:r>
-      <w:proofErr w:type="spellEnd"/>
-      <w:r>
-        <w:t>): deletes the submission.</w:t>
-      </w:r>
-    </w:p>
-    <w:p>
-      <w:pPr>
-        <w:pStyle w:val="ListParagraph"/>
-        <w:numPr>
-          <w:ilvl w:val="0"/>
-          <w:numId w:val="1"/>
-        </w:numPr>
-      </w:pPr>
-      <w:r>
-        <w:lastRenderedPageBreak/>
-        <w:t>/users</w:t>
-      </w:r>
-    </w:p>
-    <w:p>
-      <w:pPr>
-        <w:pStyle w:val="ListParagraph"/>
-        <w:numPr>
-          <w:ilvl w:val="1"/>
-          <w:numId w:val="1"/>
-        </w:numPr>
-      </w:pPr>
-      <w:r>
-        <w:t>get</w:t>
-      </w:r>
-    </w:p>
-    <w:p>
-      <w:pPr>
-        <w:pStyle w:val="ListParagraph"/>
-        <w:numPr>
-          <w:ilvl w:val="2"/>
-          <w:numId w:val="1"/>
-        </w:numPr>
-      </w:pPr>
-      <w:proofErr w:type="spellStart"/>
-      <w:r>
-        <w:t>get_user_info</w:t>
-      </w:r>
-      <w:proofErr w:type="spellEnd"/>
-      <w:r>
-        <w:t xml:space="preserve"> (:/username): returns the username, the </w:t>
-      </w:r>
-      <w:proofErr w:type="spellStart"/>
-      <w:r>
-        <w:t>urls</w:t>
-      </w:r>
-      <w:proofErr w:type="spellEnd"/>
-      <w:r>
-        <w:t xml:space="preserve"> of submissions associated with the user, names of courses the user has taken, and schools the user has attended.</w:t>
-      </w:r>
-    </w:p>
-    <w:p>
-      <w:pPr>
-        <w:pStyle w:val="ListParagraph"/>
-        <w:numPr>
-          <w:ilvl w:val="1"/>
-          <w:numId w:val="1"/>
-        </w:numPr>
-      </w:pPr>
-      <w:r>
-        <w:t>post</w:t>
-      </w:r>
-    </w:p>
-    <w:p>
-      <w:pPr>
-        <w:pStyle w:val="ListParagraph"/>
-        <w:numPr>
-          <w:ilvl w:val="2"/>
-          <w:numId w:val="1"/>
-        </w:numPr>
-      </w:pPr>
-      <w:proofErr w:type="spellStart"/>
-      <w:r>
-        <w:t>add_user</w:t>
-      </w:r>
-      <w:proofErr w:type="spellEnd"/>
-      <w:r>
-        <w:t xml:space="preserve"> (/): body contains the username and password of the new user.</w:t>
-      </w:r>
-    </w:p>
-    <w:p>
-      <w:pPr>
-        <w:pStyle w:val="ListParagraph"/>
-        <w:numPr>
-          <w:ilvl w:val="2"/>
-          <w:numId w:val="1"/>
-        </w:numPr>
-      </w:pPr>
-      <w:r>
-        <w:t>login(/login): body contain the username and password of the existing user. An authentication token is passed back upon success.</w:t>
-      </w:r>
-    </w:p>
-    <w:p>
-      <w:pPr>
-        <w:pStyle w:val="ListParagraph"/>
-        <w:numPr>
-          <w:ilvl w:val="1"/>
-          <w:numId w:val="1"/>
-        </w:numPr>
-      </w:pPr>
-      <w:r>
-        <w:t>put – protected</w:t>
-      </w:r>
-    </w:p>
-    <w:p>
-      <w:pPr>
-        <w:pStyle w:val="ListParagraph"/>
-        <w:numPr>
-          <w:ilvl w:val="2"/>
-          <w:numId w:val="1"/>
-        </w:numPr>
-      </w:pPr>
-      <w:proofErr w:type="spellStart"/>
-      <w:r>
-        <w:t>update_username</w:t>
-      </w:r>
-      <w:proofErr w:type="spellEnd"/>
-      <w:r>
-        <w:t xml:space="preserve"> (/update</w:t>
-      </w:r>
-      <w:proofErr w:type="gramStart"/>
-      <w:r>
-        <w:t>/:</w:t>
-      </w:r>
-      <w:proofErr w:type="spellStart"/>
-      <w:r>
-        <w:t>oldUsername</w:t>
-      </w:r>
-      <w:proofErr w:type="spellEnd"/>
-      <w:proofErr w:type="gramEnd"/>
-      <w:r>
-        <w:t>/:</w:t>
-      </w:r>
-      <w:proofErr w:type="spellStart"/>
-      <w:r>
-        <w:t>newUsername</w:t>
-      </w:r>
-      <w:proofErr w:type="spellEnd"/>
-      <w:r>
-        <w:t>): changes the username of the user.</w:t>
-      </w:r>
-    </w:p>
-    <w:p>
-      <w:pPr>
-        <w:pStyle w:val="ListParagraph"/>
-        <w:numPr>
-          <w:ilvl w:val="1"/>
-          <w:numId w:val="1"/>
-        </w:numPr>
-      </w:pPr>
-      <w:r>
-        <w:t>delete – protected (admin)</w:t>
-      </w:r>
-    </w:p>
-    <w:p>
-      <w:pPr>
-        <w:pStyle w:val="ListParagraph"/>
-        <w:numPr>
-          <w:ilvl w:val="2"/>
-          <w:numId w:val="1"/>
-        </w:numPr>
-      </w:pPr>
-      <w:proofErr w:type="spellStart"/>
-      <w:r>
-        <w:t>delete_user</w:t>
-      </w:r>
-      <w:proofErr w:type="spellEnd"/>
-      <w:r>
-        <w:t>(</w:t>
-      </w:r>
-      <w:proofErr w:type="gramStart"/>
-      <w:r>
-        <w:t>/:username</w:t>
-      </w:r>
-      <w:proofErr w:type="gramEnd"/>
-      <w:r>
-        <w:t>): the username of the account to delete.</w:t>
-      </w:r>
-    </w:p>
-    <w:p>
-      <w:pPr>
-        <w:pStyle w:val="ListParagraph"/>
-        <w:numPr>
-          <w:ilvl w:val="0"/>
-          <w:numId w:val="1"/>
-        </w:numPr>
-      </w:pPr>
-      <w:r>
-        <w:t>/upload</w:t>
-      </w:r>
-    </w:p>
-    <w:p>
-      <w:pPr>
-        <w:pStyle w:val="ListParagraph"/>
-        <w:numPr>
-          <w:ilvl w:val="1"/>
-          <w:numId w:val="1"/>
-        </w:numPr>
-      </w:pPr>
-      <w:r>
-        <w:t>post</w:t>
-      </w:r>
-    </w:p>
-    <w:p>
-      <w:pPr>
-        <w:pStyle w:val="ListParagraph"/>
-        <w:numPr>
-          <w:ilvl w:val="2"/>
-          <w:numId w:val="1"/>
-        </w:numPr>
-      </w:pPr>
-      <w:proofErr w:type="gramStart"/>
-      <w:r>
-        <w:t>upload(</w:t>
-      </w:r>
-      <w:proofErr w:type="gramEnd"/>
-      <w:r>
-        <w:t xml:space="preserve">/): the </w:t>
-      </w:r>
-      <w:proofErr w:type="spellStart"/>
-      <w:r>
-        <w:t>requent</w:t>
-      </w:r>
-      <w:proofErr w:type="spellEnd"/>
-      <w:r>
-        <w:t xml:space="preserve"> must be encoded as “multipart/form-data”. Each file will be permanently stored on the server disk.</w:t>
-      </w:r>
-    </w:p>
-    <w:p>
-      <w:pPr>
-        <w:pStyle w:val="ListParagraph"/>
-        <w:numPr>
-          <w:ilvl w:val="0"/>
-          <w:numId w:val="1"/>
-        </w:numPr>
-      </w:pPr>
-      <w:r>
-        <w:t>/download</w:t>
-      </w:r>
-    </w:p>
-    <w:p>
-      <w:pPr>
-        <w:pStyle w:val="ListParagraph"/>
-        <w:numPr>
-          <w:ilvl w:val="1"/>
-          <w:numId w:val="1"/>
-        </w:numPr>
-      </w:pPr>
-      <w:r>
-        <w:t>get</w:t>
+        <w:t>/</w:t>
+      </w:r>
+      <w:r>
+        <w:t>professo</w:t>
       </w:r>
       <w:bookmarkStart w:id="0" w:name="_GoBack"/>
       <w:bookmarkEnd w:id="0"/>
+      <w:r>
+        <w:t>r/:professor/</w:t>
+      </w:r>
+      <w:r>
+        <w:t>order/:orderType</w:t>
+      </w:r>
+      <w:r>
+        <w:t xml:space="preserve">): searches for submissions bases on four possible parameters. If you don’t want to use the parameter, send “none” for its value. Will return </w:t>
+      </w:r>
+      <w:r>
+        <w:t>a list of submission ID’s.</w:t>
+      </w:r>
+      <w:r>
+        <w:t xml:space="preserve"> </w:t>
+      </w:r>
+      <w:proofErr w:type="spellStart"/>
+      <w:r>
+        <w:t>orderType</w:t>
+      </w:r>
+      <w:proofErr w:type="spellEnd"/>
+      <w:r>
+        <w:t xml:space="preserve"> should be “date” or “rating”.</w:t>
+      </w:r>
+    </w:p>
+    <w:p>
+      <w:pPr>
+        <w:pStyle w:val="ListParagraph"/>
+        <w:numPr>
+          <w:ilvl w:val="0"/>
+          <w:numId w:val="1"/>
+        </w:numPr>
+      </w:pPr>
+      <w:r>
+        <w:t>/submissions</w:t>
+      </w:r>
+    </w:p>
+    <w:p>
+      <w:pPr>
+        <w:pStyle w:val="ListParagraph"/>
+        <w:numPr>
+          <w:ilvl w:val="1"/>
+          <w:numId w:val="1"/>
+        </w:numPr>
+      </w:pPr>
+      <w:r>
+        <w:t>get</w:t>
+      </w:r>
+    </w:p>
+    <w:p>
+      <w:pPr>
+        <w:pStyle w:val="ListParagraph"/>
+        <w:numPr>
+          <w:ilvl w:val="2"/>
+          <w:numId w:val="1"/>
+        </w:numPr>
+      </w:pPr>
+      <w:proofErr w:type="spellStart"/>
+      <w:r>
+        <w:t>get_submission</w:t>
+      </w:r>
+      <w:proofErr w:type="spellEnd"/>
+      <w:r>
+        <w:t xml:space="preserve"> (</w:t>
+      </w:r>
+      <w:proofErr w:type="gramStart"/>
+      <w:r>
+        <w:t>/:</w:t>
+      </w:r>
+      <w:proofErr w:type="spellStart"/>
+      <w:r>
+        <w:t>submissionId</w:t>
+      </w:r>
+      <w:proofErr w:type="spellEnd"/>
+      <w:proofErr w:type="gramEnd"/>
+      <w:r>
+        <w:t xml:space="preserve">): returns the description, </w:t>
+      </w:r>
+      <w:proofErr w:type="spellStart"/>
+      <w:r>
+        <w:t>date_created</w:t>
+      </w:r>
+      <w:proofErr w:type="spellEnd"/>
+      <w:r>
+        <w:t xml:space="preserve">, username of creator, course id, and a list of content </w:t>
+      </w:r>
+      <w:proofErr w:type="spellStart"/>
+      <w:r>
+        <w:t>urls</w:t>
+      </w:r>
+      <w:proofErr w:type="spellEnd"/>
+      <w:r>
+        <w:t xml:space="preserve"> associated with the submission id.</w:t>
+      </w:r>
+    </w:p>
+    <w:p>
+      <w:pPr>
+        <w:pStyle w:val="ListParagraph"/>
+        <w:numPr>
+          <w:ilvl w:val="1"/>
+          <w:numId w:val="1"/>
+        </w:numPr>
+      </w:pPr>
+      <w:r>
+        <w:t>post – protected</w:t>
+      </w:r>
+    </w:p>
+    <w:p>
+      <w:pPr>
+        <w:pStyle w:val="ListParagraph"/>
+        <w:numPr>
+          <w:ilvl w:val="2"/>
+          <w:numId w:val="1"/>
+        </w:numPr>
+      </w:pPr>
+      <w:proofErr w:type="spellStart"/>
+      <w:r>
+        <w:t>add_submission</w:t>
+      </w:r>
+      <w:proofErr w:type="spellEnd"/>
+      <w:r>
+        <w:t>(/</w:t>
+      </w:r>
+      <w:r>
+        <w:t>course</w:t>
+      </w:r>
+      <w:proofErr w:type="gramStart"/>
+      <w:r>
+        <w:t>/:</w:t>
+      </w:r>
+      <w:proofErr w:type="spellStart"/>
+      <w:r>
+        <w:t>courseId</w:t>
+      </w:r>
+      <w:proofErr w:type="spellEnd"/>
+      <w:proofErr w:type="gramEnd"/>
+      <w:r>
+        <w:t xml:space="preserve">): body contains description, username, </w:t>
+      </w:r>
+      <w:proofErr w:type="spellStart"/>
+      <w:r>
+        <w:t>course_id</w:t>
+      </w:r>
+      <w:proofErr w:type="spellEnd"/>
+      <w:r>
+        <w:t>, and the files to upload.</w:t>
+      </w:r>
+    </w:p>
+    <w:p>
+      <w:pPr>
+        <w:pStyle w:val="ListParagraph"/>
+        <w:numPr>
+          <w:ilvl w:val="1"/>
+          <w:numId w:val="1"/>
+        </w:numPr>
+      </w:pPr>
+      <w:r>
+        <w:t xml:space="preserve">put – protected </w:t>
+      </w:r>
+    </w:p>
+    <w:p>
+      <w:pPr>
+        <w:pStyle w:val="ListParagraph"/>
+        <w:numPr>
+          <w:ilvl w:val="2"/>
+          <w:numId w:val="1"/>
+        </w:numPr>
+      </w:pPr>
+      <w:proofErr w:type="spellStart"/>
+      <w:r>
+        <w:t>modify_submission</w:t>
+      </w:r>
+      <w:proofErr w:type="spellEnd"/>
+      <w:r>
+        <w:t>(</w:t>
+      </w:r>
+      <w:proofErr w:type="gramStart"/>
+      <w:r>
+        <w:t>/:</w:t>
+      </w:r>
+      <w:proofErr w:type="spellStart"/>
+      <w:r>
+        <w:t>submissionId</w:t>
+      </w:r>
+      <w:proofErr w:type="spellEnd"/>
+      <w:proofErr w:type="gramEnd"/>
+      <w:r>
+        <w:t>): body contains the updated fields of the submission.</w:t>
+      </w:r>
+    </w:p>
+    <w:p>
+      <w:pPr>
+        <w:pStyle w:val="ListParagraph"/>
+        <w:numPr>
+          <w:ilvl w:val="1"/>
+          <w:numId w:val="1"/>
+        </w:numPr>
+      </w:pPr>
+      <w:r>
+        <w:t>delete – protected</w:t>
+      </w:r>
+    </w:p>
+    <w:p>
+      <w:pPr>
+        <w:pStyle w:val="ListParagraph"/>
+        <w:numPr>
+          <w:ilvl w:val="2"/>
+          <w:numId w:val="1"/>
+        </w:numPr>
+      </w:pPr>
+      <w:proofErr w:type="spellStart"/>
+      <w:r>
+        <w:lastRenderedPageBreak/>
+        <w:t>delete_submission</w:t>
+      </w:r>
+      <w:proofErr w:type="spellEnd"/>
+      <w:r>
+        <w:t>(:/</w:t>
+      </w:r>
+      <w:proofErr w:type="spellStart"/>
+      <w:r>
+        <w:t>submissionId</w:t>
+      </w:r>
+      <w:proofErr w:type="spellEnd"/>
+      <w:r>
+        <w:t>): deletes the submission.</w:t>
+      </w:r>
+    </w:p>
+    <w:p>
+      <w:pPr>
+        <w:pStyle w:val="ListParagraph"/>
+        <w:numPr>
+          <w:ilvl w:val="0"/>
+          <w:numId w:val="1"/>
+        </w:numPr>
+      </w:pPr>
+      <w:r>
+        <w:t>/users</w:t>
+      </w:r>
+    </w:p>
+    <w:p>
+      <w:pPr>
+        <w:pStyle w:val="ListParagraph"/>
+        <w:numPr>
+          <w:ilvl w:val="1"/>
+          <w:numId w:val="1"/>
+        </w:numPr>
+      </w:pPr>
+      <w:r>
+        <w:t>get</w:t>
+      </w:r>
+    </w:p>
+    <w:p>
+      <w:pPr>
+        <w:pStyle w:val="ListParagraph"/>
+        <w:numPr>
+          <w:ilvl w:val="2"/>
+          <w:numId w:val="1"/>
+        </w:numPr>
+      </w:pPr>
+      <w:proofErr w:type="spellStart"/>
+      <w:r>
+        <w:t>get_user_info</w:t>
+      </w:r>
+      <w:proofErr w:type="spellEnd"/>
+      <w:r>
+        <w:t xml:space="preserve"> (:/username): returns the username, the </w:t>
+      </w:r>
+      <w:proofErr w:type="spellStart"/>
+      <w:r>
+        <w:t>urls</w:t>
+      </w:r>
+      <w:proofErr w:type="spellEnd"/>
+      <w:r>
+        <w:t xml:space="preserve"> of submissions associated with the user, names of courses the user has taken, and schools the user has attended.</w:t>
+      </w:r>
+    </w:p>
+    <w:p>
+      <w:pPr>
+        <w:pStyle w:val="ListParagraph"/>
+        <w:numPr>
+          <w:ilvl w:val="1"/>
+          <w:numId w:val="1"/>
+        </w:numPr>
+      </w:pPr>
+      <w:r>
+        <w:t>post</w:t>
+      </w:r>
+    </w:p>
+    <w:p>
+      <w:pPr>
+        <w:pStyle w:val="ListParagraph"/>
+        <w:numPr>
+          <w:ilvl w:val="2"/>
+          <w:numId w:val="1"/>
+        </w:numPr>
+      </w:pPr>
+      <w:proofErr w:type="spellStart"/>
+      <w:r>
+        <w:t>add_user</w:t>
+      </w:r>
+      <w:proofErr w:type="spellEnd"/>
+      <w:r>
+        <w:t xml:space="preserve"> (/): body contains the username and password of the new user.</w:t>
+      </w:r>
+    </w:p>
+    <w:p>
+      <w:pPr>
+        <w:pStyle w:val="ListParagraph"/>
+        <w:numPr>
+          <w:ilvl w:val="2"/>
+          <w:numId w:val="1"/>
+        </w:numPr>
+      </w:pPr>
+      <w:r>
+        <w:t>login(/login): body contain the username and password of the existing user. An authentication token is passed back upon success.</w:t>
+      </w:r>
+    </w:p>
+    <w:p>
+      <w:pPr>
+        <w:pStyle w:val="ListParagraph"/>
+        <w:numPr>
+          <w:ilvl w:val="1"/>
+          <w:numId w:val="1"/>
+        </w:numPr>
+      </w:pPr>
+      <w:r>
+        <w:t>put – protected</w:t>
+      </w:r>
+    </w:p>
+    <w:p>
+      <w:pPr>
+        <w:pStyle w:val="ListParagraph"/>
+        <w:numPr>
+          <w:ilvl w:val="2"/>
+          <w:numId w:val="1"/>
+        </w:numPr>
+      </w:pPr>
+      <w:proofErr w:type="spellStart"/>
+      <w:r>
+        <w:t>update_username</w:t>
+      </w:r>
+      <w:proofErr w:type="spellEnd"/>
+      <w:r>
+        <w:t xml:space="preserve"> (/update</w:t>
+      </w:r>
+      <w:proofErr w:type="gramStart"/>
+      <w:r>
+        <w:t>/:</w:t>
+      </w:r>
+      <w:proofErr w:type="spellStart"/>
+      <w:r>
+        <w:t>oldUsername</w:t>
+      </w:r>
+      <w:proofErr w:type="spellEnd"/>
+      <w:proofErr w:type="gramEnd"/>
+      <w:r>
+        <w:t>/:</w:t>
+      </w:r>
+      <w:proofErr w:type="spellStart"/>
+      <w:r>
+        <w:t>newUsername</w:t>
+      </w:r>
+      <w:proofErr w:type="spellEnd"/>
+      <w:r>
+        <w:t>): changes the username of the user.</w:t>
+      </w:r>
+    </w:p>
+    <w:p>
+      <w:pPr>
+        <w:pStyle w:val="ListParagraph"/>
+        <w:numPr>
+          <w:ilvl w:val="1"/>
+          <w:numId w:val="1"/>
+        </w:numPr>
+      </w:pPr>
+      <w:r>
+        <w:t>delete – protected (admin)</w:t>
+      </w:r>
+    </w:p>
+    <w:p>
+      <w:pPr>
+        <w:pStyle w:val="ListParagraph"/>
+        <w:numPr>
+          <w:ilvl w:val="2"/>
+          <w:numId w:val="1"/>
+        </w:numPr>
+      </w:pPr>
+      <w:proofErr w:type="spellStart"/>
+      <w:r>
+        <w:t>delete_user</w:t>
+      </w:r>
+      <w:proofErr w:type="spellEnd"/>
+      <w:r>
+        <w:t>(</w:t>
+      </w:r>
+      <w:proofErr w:type="gramStart"/>
+      <w:r>
+        <w:t>/:username</w:t>
+      </w:r>
+      <w:proofErr w:type="gramEnd"/>
+      <w:r>
+        <w:t>): the username of the account to delete.</w:t>
+      </w:r>
+    </w:p>
+    <w:p>
+      <w:pPr>
+        <w:pStyle w:val="ListParagraph"/>
+        <w:numPr>
+          <w:ilvl w:val="0"/>
+          <w:numId w:val="1"/>
+        </w:numPr>
+      </w:pPr>
+      <w:r>
+        <w:t>/upload</w:t>
+      </w:r>
+    </w:p>
+    <w:p>
+      <w:pPr>
+        <w:pStyle w:val="ListParagraph"/>
+        <w:numPr>
+          <w:ilvl w:val="1"/>
+          <w:numId w:val="1"/>
+        </w:numPr>
+      </w:pPr>
+      <w:r>
+        <w:t>post</w:t>
+      </w:r>
+    </w:p>
+    <w:p>
+      <w:pPr>
+        <w:pStyle w:val="ListParagraph"/>
+        <w:numPr>
+          <w:ilvl w:val="2"/>
+          <w:numId w:val="1"/>
+        </w:numPr>
+      </w:pPr>
+      <w:proofErr w:type="gramStart"/>
+      <w:r>
+        <w:t>upload(</w:t>
+      </w:r>
+      <w:proofErr w:type="gramEnd"/>
+      <w:r>
+        <w:t xml:space="preserve">/): the </w:t>
+      </w:r>
+      <w:proofErr w:type="spellStart"/>
+      <w:r>
+        <w:t>requent</w:t>
+      </w:r>
+      <w:proofErr w:type="spellEnd"/>
+      <w:r>
+        <w:t xml:space="preserve"> must be encoded as “multipart/form-data”. Each file will be permanently stored on the server disk.</w:t>
+      </w:r>
+    </w:p>
+    <w:p>
+      <w:pPr>
+        <w:pStyle w:val="ListParagraph"/>
+        <w:numPr>
+          <w:ilvl w:val="0"/>
+          <w:numId w:val="1"/>
+        </w:numPr>
+      </w:pPr>
+      <w:r>
+        <w:t>/download</w:t>
+      </w:r>
+    </w:p>
+    <w:p>
+      <w:pPr>
+        <w:pStyle w:val="ListParagraph"/>
+        <w:numPr>
+          <w:ilvl w:val="1"/>
+          <w:numId w:val="1"/>
+        </w:numPr>
+      </w:pPr>
+      <w:r>
+        <w:t>get</w:t>
+      </w:r>
     </w:p>
     <w:p>
       <w:pPr>

</xml_diff>

<commit_message>
Added course search support to backend.
</commit_message>
<xml_diff>
--- a/Coursebin API.docx
+++ b/Coursebin API.docx
@@ -76,6 +76,40 @@
       <w:pPr>
         <w:pStyle w:val="ListParagraph"/>
         <w:numPr>
+          <w:ilvl w:val="2"/>
+          <w:numId w:val="1"/>
+        </w:numPr>
+      </w:pPr>
+      <w:proofErr w:type="spellStart"/>
+      <w:r>
+        <w:t>search_</w:t>
+      </w:r>
+      <w:proofErr w:type="gramStart"/>
+      <w:r>
+        <w:t>corse</w:t>
+      </w:r>
+      <w:proofErr w:type="spellEnd"/>
+      <w:r>
+        <w:t>(</w:t>
+      </w:r>
+      <w:proofErr w:type="gramEnd"/>
+      <w:r>
+        <w:t>/number/:</w:t>
+      </w:r>
+      <w:r>
+        <w:t xml:space="preserve"> </w:t>
+      </w:r>
+      <w:r>
+        <w:t>number</w:t>
+      </w:r>
+      <w:r>
+        <w:t>/school/:school/year/:year/semester/:semester): returns all courses that match the results. If you don’t want to use one of the search fields, put ‘none’ in its place.</w:t>
+      </w:r>
+    </w:p>
+    <w:p>
+      <w:pPr>
+        <w:pStyle w:val="ListParagraph"/>
+        <w:numPr>
           <w:ilvl w:val="1"/>
           <w:numId w:val="1"/>
         </w:numPr>
@@ -162,275 +196,275 @@
         <w:t xml:space="preserve">: </w:t>
       </w:r>
       <w:r>
-        <w:t xml:space="preserve">body contains the fields number, name, year, semester, professor, and </w:t>
-      </w:r>
-      <w:proofErr w:type="spellStart"/>
-      <w:r>
-        <w:t>schoolCode</w:t>
-      </w:r>
-      <w:proofErr w:type="spellEnd"/>
-      <w:r>
-        <w:t xml:space="preserve"> with the updated values and id with the course id to update</w:t>
-      </w:r>
-      <w:r>
-        <w:t>.</w:t>
-      </w:r>
-    </w:p>
-    <w:p>
-      <w:pPr>
-        <w:pStyle w:val="ListParagraph"/>
-        <w:numPr>
-          <w:ilvl w:val="1"/>
-          <w:numId w:val="1"/>
-        </w:numPr>
-      </w:pPr>
-      <w:r>
-        <w:t>delete</w:t>
-      </w:r>
-      <w:r>
-        <w:t xml:space="preserve"> </w:t>
-      </w:r>
-      <w:r>
-        <w:t>– protected (admin)</w:t>
-      </w:r>
-    </w:p>
-    <w:p>
-      <w:pPr>
-        <w:pStyle w:val="ListParagraph"/>
-        <w:numPr>
-          <w:ilvl w:val="2"/>
-          <w:numId w:val="1"/>
-        </w:numPr>
-      </w:pPr>
-      <w:proofErr w:type="spellStart"/>
-      <w:r>
-        <w:t>delete_course</w:t>
-      </w:r>
-      <w:proofErr w:type="spellEnd"/>
-      <w:r>
-        <w:t xml:space="preserve"> (</w:t>
-      </w:r>
-      <w:proofErr w:type="gramStart"/>
-      <w:r>
-        <w:t>/:</w:t>
-      </w:r>
-      <w:proofErr w:type="spellStart"/>
-      <w:r>
-        <w:t>courseId</w:t>
-      </w:r>
-      <w:proofErr w:type="spellEnd"/>
-      <w:proofErr w:type="gramEnd"/>
-      <w:r>
-        <w:t>)</w:t>
-      </w:r>
-      <w:r>
-        <w:t>: the course is deleted</w:t>
-      </w:r>
-    </w:p>
-    <w:p>
-      <w:pPr>
-        <w:pStyle w:val="ListParagraph"/>
-        <w:numPr>
-          <w:ilvl w:val="0"/>
-          <w:numId w:val="1"/>
-        </w:numPr>
-      </w:pPr>
-      <w:r>
-        <w:t>/</w:t>
-      </w:r>
-      <w:r>
-        <w:t>rate</w:t>
-      </w:r>
-    </w:p>
-    <w:p>
-      <w:pPr>
-        <w:pStyle w:val="ListParagraph"/>
-        <w:numPr>
-          <w:ilvl w:val="1"/>
-          <w:numId w:val="1"/>
-        </w:numPr>
-      </w:pPr>
-      <w:r>
-        <w:t xml:space="preserve">get </w:t>
-      </w:r>
-    </w:p>
-    <w:p>
-      <w:pPr>
-        <w:pStyle w:val="ListParagraph"/>
-        <w:numPr>
-          <w:ilvl w:val="2"/>
-          <w:numId w:val="1"/>
-        </w:numPr>
-      </w:pPr>
-      <w:proofErr w:type="spellStart"/>
-      <w:r>
-        <w:t>get_submission_rating</w:t>
-      </w:r>
-      <w:proofErr w:type="spellEnd"/>
-      <w:r>
-        <w:t xml:space="preserve"> (/submission</w:t>
-      </w:r>
-      <w:proofErr w:type="gramStart"/>
-      <w:r>
-        <w:t>/:</w:t>
-      </w:r>
-      <w:proofErr w:type="spellStart"/>
-      <w:r>
-        <w:t>submissionId</w:t>
-      </w:r>
-      <w:proofErr w:type="spellEnd"/>
-      <w:proofErr w:type="gramEnd"/>
-      <w:r>
-        <w:t>): returns the overall rating of the submission</w:t>
-      </w:r>
-    </w:p>
-    <w:p>
-      <w:pPr>
-        <w:pStyle w:val="ListParagraph"/>
-        <w:numPr>
-          <w:ilvl w:val="2"/>
-          <w:numId w:val="1"/>
-        </w:numPr>
-      </w:pPr>
-      <w:r>
-        <w:t xml:space="preserve">get </w:t>
-      </w:r>
-      <w:proofErr w:type="spellStart"/>
-      <w:r>
-        <w:t>content_rating</w:t>
-      </w:r>
-      <w:proofErr w:type="spellEnd"/>
-      <w:r>
-        <w:t>(/content</w:t>
-      </w:r>
-      <w:proofErr w:type="gramStart"/>
-      <w:r>
-        <w:t>/:</w:t>
-      </w:r>
-      <w:proofErr w:type="spellStart"/>
-      <w:r>
-        <w:t>contentUrl</w:t>
-      </w:r>
-      <w:proofErr w:type="spellEnd"/>
-      <w:proofErr w:type="gramEnd"/>
-      <w:r>
-        <w:t>): returns the rating of the piece of content</w:t>
-      </w:r>
-    </w:p>
-    <w:p>
-      <w:pPr>
-        <w:pStyle w:val="ListParagraph"/>
-        <w:numPr>
-          <w:ilvl w:val="1"/>
-          <w:numId w:val="1"/>
-        </w:numPr>
-      </w:pPr>
-      <w:r>
-        <w:t xml:space="preserve">post </w:t>
-      </w:r>
-      <w:r>
-        <w:t>–</w:t>
-      </w:r>
-      <w:r>
-        <w:t xml:space="preserve"> protected</w:t>
-      </w:r>
-      <w:r>
-        <w:t xml:space="preserve"> (user</w:t>
-      </w:r>
-      <w:r>
-        <w:t>)</w:t>
-      </w:r>
-    </w:p>
-    <w:p>
-      <w:pPr>
-        <w:pStyle w:val="ListParagraph"/>
-        <w:numPr>
-          <w:ilvl w:val="2"/>
-          <w:numId w:val="1"/>
-        </w:numPr>
-      </w:pPr>
-      <w:proofErr w:type="spellStart"/>
-      <w:r>
-        <w:t>rate_content</w:t>
-      </w:r>
-      <w:proofErr w:type="spellEnd"/>
-      <w:r>
-        <w:t xml:space="preserve"> (/content/:contentUrl/</w:t>
-      </w:r>
-      <w:r>
-        <w:t>submission/:submissionId/</w:t>
-      </w:r>
-      <w:r>
-        <w:t xml:space="preserve">rating/:ratingVal): rates the piece of content with </w:t>
-      </w:r>
-      <w:proofErr w:type="spellStart"/>
-      <w:r>
-        <w:t>ratingVal</w:t>
-      </w:r>
-      <w:proofErr w:type="spellEnd"/>
-      <w:r>
-        <w:t xml:space="preserve"> (which must be “up” or “down”) </w:t>
-      </w:r>
-    </w:p>
-    <w:p>
-      <w:pPr>
-        <w:pStyle w:val="ListParagraph"/>
-        <w:numPr>
-          <w:ilvl w:val="0"/>
-          <w:numId w:val="1"/>
-        </w:numPr>
-      </w:pPr>
-      <w:r>
-        <w:t>/search</w:t>
-      </w:r>
-    </w:p>
-    <w:p>
-      <w:pPr>
-        <w:pStyle w:val="ListParagraph"/>
-        <w:numPr>
-          <w:ilvl w:val="1"/>
-          <w:numId w:val="1"/>
-        </w:numPr>
-      </w:pPr>
-      <w:r>
-        <w:t>get</w:t>
-      </w:r>
-    </w:p>
-    <w:p>
-      <w:pPr>
-        <w:pStyle w:val="ListParagraph"/>
-        <w:numPr>
-          <w:ilvl w:val="2"/>
-          <w:numId w:val="1"/>
-        </w:numPr>
-      </w:pPr>
-      <w:proofErr w:type="spellStart"/>
-      <w:r>
-        <w:t>search_for_submission</w:t>
-      </w:r>
-      <w:proofErr w:type="spellEnd"/>
-      <w:r>
-        <w:t xml:space="preserve"> </w:t>
-      </w:r>
-      <w:r>
-        <w:t>(/course/:courseNum/school/:schoolCode/time/:semester</w:t>
-      </w:r>
-      <w:r>
-        <w:t>/:year</w:t>
-      </w:r>
-      <w:r>
-        <w:t>/user/:username</w:t>
-      </w:r>
-      <w:r>
-        <w:t>/</w:t>
-      </w:r>
-      <w:r>
-        <w:t>professo</w:t>
+        <w:t>body contains the fields numbe</w:t>
       </w:r>
       <w:bookmarkStart w:id="0" w:name="_GoBack"/>
       <w:bookmarkEnd w:id="0"/>
       <w:r>
-        <w:t>r/:professor/</w:t>
+        <w:t xml:space="preserve">r, name, year, semester, professor, and </w:t>
+      </w:r>
+      <w:proofErr w:type="spellStart"/>
+      <w:r>
+        <w:t>schoolCode</w:t>
+      </w:r>
+      <w:proofErr w:type="spellEnd"/>
+      <w:r>
+        <w:t xml:space="preserve"> with the updated values and id with the course id to update</w:t>
+      </w:r>
+      <w:r>
+        <w:t>.</w:t>
+      </w:r>
+    </w:p>
+    <w:p>
+      <w:pPr>
+        <w:pStyle w:val="ListParagraph"/>
+        <w:numPr>
+          <w:ilvl w:val="1"/>
+          <w:numId w:val="1"/>
+        </w:numPr>
+      </w:pPr>
+      <w:r>
+        <w:t>delete</w:t>
+      </w:r>
+      <w:r>
+        <w:t xml:space="preserve"> </w:t>
+      </w:r>
+      <w:r>
+        <w:t>– protected (admin)</w:t>
+      </w:r>
+    </w:p>
+    <w:p>
+      <w:pPr>
+        <w:pStyle w:val="ListParagraph"/>
+        <w:numPr>
+          <w:ilvl w:val="2"/>
+          <w:numId w:val="1"/>
+        </w:numPr>
+      </w:pPr>
+      <w:proofErr w:type="spellStart"/>
+      <w:r>
+        <w:t>delete_course</w:t>
+      </w:r>
+      <w:proofErr w:type="spellEnd"/>
+      <w:r>
+        <w:t xml:space="preserve"> (</w:t>
+      </w:r>
+      <w:proofErr w:type="gramStart"/>
+      <w:r>
+        <w:t>/:</w:t>
+      </w:r>
+      <w:proofErr w:type="spellStart"/>
+      <w:r>
+        <w:t>courseId</w:t>
+      </w:r>
+      <w:proofErr w:type="spellEnd"/>
+      <w:proofErr w:type="gramEnd"/>
+      <w:r>
+        <w:t>)</w:t>
+      </w:r>
+      <w:r>
+        <w:t>: the course is deleted</w:t>
+      </w:r>
+    </w:p>
+    <w:p>
+      <w:pPr>
+        <w:pStyle w:val="ListParagraph"/>
+        <w:numPr>
+          <w:ilvl w:val="0"/>
+          <w:numId w:val="1"/>
+        </w:numPr>
+      </w:pPr>
+      <w:r>
+        <w:t>/</w:t>
+      </w:r>
+      <w:r>
+        <w:t>rate</w:t>
+      </w:r>
+    </w:p>
+    <w:p>
+      <w:pPr>
+        <w:pStyle w:val="ListParagraph"/>
+        <w:numPr>
+          <w:ilvl w:val="1"/>
+          <w:numId w:val="1"/>
+        </w:numPr>
+      </w:pPr>
+      <w:r>
+        <w:t xml:space="preserve">get </w:t>
+      </w:r>
+    </w:p>
+    <w:p>
+      <w:pPr>
+        <w:pStyle w:val="ListParagraph"/>
+        <w:numPr>
+          <w:ilvl w:val="2"/>
+          <w:numId w:val="1"/>
+        </w:numPr>
+      </w:pPr>
+      <w:proofErr w:type="spellStart"/>
+      <w:r>
+        <w:t>get_submission_rating</w:t>
+      </w:r>
+      <w:proofErr w:type="spellEnd"/>
+      <w:r>
+        <w:t xml:space="preserve"> (/submission</w:t>
+      </w:r>
+      <w:proofErr w:type="gramStart"/>
+      <w:r>
+        <w:t>/:</w:t>
+      </w:r>
+      <w:proofErr w:type="spellStart"/>
+      <w:r>
+        <w:t>submissionId</w:t>
+      </w:r>
+      <w:proofErr w:type="spellEnd"/>
+      <w:proofErr w:type="gramEnd"/>
+      <w:r>
+        <w:t>): returns the overall rating of the submission</w:t>
+      </w:r>
+    </w:p>
+    <w:p>
+      <w:pPr>
+        <w:pStyle w:val="ListParagraph"/>
+        <w:numPr>
+          <w:ilvl w:val="2"/>
+          <w:numId w:val="1"/>
+        </w:numPr>
+      </w:pPr>
+      <w:r>
+        <w:t xml:space="preserve">get </w:t>
+      </w:r>
+      <w:proofErr w:type="spellStart"/>
+      <w:r>
+        <w:t>content_rating</w:t>
+      </w:r>
+      <w:proofErr w:type="spellEnd"/>
+      <w:r>
+        <w:t>(/content</w:t>
+      </w:r>
+      <w:proofErr w:type="gramStart"/>
+      <w:r>
+        <w:t>/:</w:t>
+      </w:r>
+      <w:proofErr w:type="spellStart"/>
+      <w:r>
+        <w:t>contentUrl</w:t>
+      </w:r>
+      <w:proofErr w:type="spellEnd"/>
+      <w:proofErr w:type="gramEnd"/>
+      <w:r>
+        <w:t>): returns the rating of the piece of content</w:t>
+      </w:r>
+    </w:p>
+    <w:p>
+      <w:pPr>
+        <w:pStyle w:val="ListParagraph"/>
+        <w:numPr>
+          <w:ilvl w:val="1"/>
+          <w:numId w:val="1"/>
+        </w:numPr>
+      </w:pPr>
+      <w:r>
+        <w:t xml:space="preserve">post </w:t>
+      </w:r>
+      <w:r>
+        <w:t>–</w:t>
+      </w:r>
+      <w:r>
+        <w:t xml:space="preserve"> protected</w:t>
+      </w:r>
+      <w:r>
+        <w:t xml:space="preserve"> (user</w:t>
+      </w:r>
+      <w:r>
+        <w:t>)</w:t>
+      </w:r>
+    </w:p>
+    <w:p>
+      <w:pPr>
+        <w:pStyle w:val="ListParagraph"/>
+        <w:numPr>
+          <w:ilvl w:val="2"/>
+          <w:numId w:val="1"/>
+        </w:numPr>
+      </w:pPr>
+      <w:proofErr w:type="spellStart"/>
+      <w:r>
+        <w:t>rate_content</w:t>
+      </w:r>
+      <w:proofErr w:type="spellEnd"/>
+      <w:r>
+        <w:t xml:space="preserve"> (/content/:contentUrl/</w:t>
+      </w:r>
+      <w:r>
+        <w:t>submission/:submissionId/</w:t>
+      </w:r>
+      <w:r>
+        <w:t xml:space="preserve">rating/:ratingVal): rates the piece of content with </w:t>
+      </w:r>
+      <w:proofErr w:type="spellStart"/>
+      <w:r>
+        <w:t>ratingVal</w:t>
+      </w:r>
+      <w:proofErr w:type="spellEnd"/>
+      <w:r>
+        <w:t xml:space="preserve"> (which must be “up” or “down”) </w:t>
+      </w:r>
+    </w:p>
+    <w:p>
+      <w:pPr>
+        <w:pStyle w:val="ListParagraph"/>
+        <w:numPr>
+          <w:ilvl w:val="0"/>
+          <w:numId w:val="1"/>
+        </w:numPr>
+      </w:pPr>
+      <w:r>
+        <w:t>/search</w:t>
+      </w:r>
+    </w:p>
+    <w:p>
+      <w:pPr>
+        <w:pStyle w:val="ListParagraph"/>
+        <w:numPr>
+          <w:ilvl w:val="1"/>
+          <w:numId w:val="1"/>
+        </w:numPr>
+      </w:pPr>
+      <w:r>
+        <w:t>get</w:t>
+      </w:r>
+    </w:p>
+    <w:p>
+      <w:pPr>
+        <w:pStyle w:val="ListParagraph"/>
+        <w:numPr>
+          <w:ilvl w:val="2"/>
+          <w:numId w:val="1"/>
+        </w:numPr>
+      </w:pPr>
+      <w:proofErr w:type="spellStart"/>
+      <w:r>
+        <w:t>search_for_submission</w:t>
+      </w:r>
+      <w:proofErr w:type="spellEnd"/>
+      <w:r>
+        <w:t xml:space="preserve"> </w:t>
+      </w:r>
+      <w:r>
+        <w:t>(/course/:courseNum/school/:schoolCode/time/:semester</w:t>
+      </w:r>
+      <w:r>
+        <w:t>/:year</w:t>
+      </w:r>
+      <w:r>
+        <w:t>/user/:username</w:t>
+      </w:r>
+      <w:r>
+        <w:t>/</w:t>
+      </w:r>
+      <w:r>
+        <w:t>professor/:professor/</w:t>
       </w:r>
       <w:r>
         <w:t>order/:orderType</w:t>
@@ -585,6 +619,7 @@
         </w:numPr>
       </w:pPr>
       <w:r>
+        <w:lastRenderedPageBreak/>
         <w:t xml:space="preserve">put – protected </w:t>
       </w:r>
     </w:p>
@@ -640,7 +675,6 @@
       </w:pPr>
       <w:proofErr w:type="spellStart"/>
       <w:r>
-        <w:lastRenderedPageBreak/>
         <w:t>delete_submission</w:t>
       </w:r>
       <w:proofErr w:type="spellEnd"/>

</xml_diff>

<commit_message>
Generalized the rating component.
</commit_message>
<xml_diff>
--- a/Coursebin API.docx
+++ b/Coursebin API.docx
@@ -100,10 +100,7 @@
         <w:t xml:space="preserve"> </w:t>
       </w:r>
       <w:r>
-        <w:t>number</w:t>
-      </w:r>
-      <w:r>
-        <w:t>/school/:school/year/:year/semester/:semester): returns all courses that match the results. If you don’t want to use one of the search fields, put ‘none’ in its place.</w:t>
+        <w:t>number/school/:school/year/:year/semester/:semester): returns all courses that match the results. If you don’t want to use one of the search fields, put ‘none’ in its place.</w:t>
       </w:r>
     </w:p>
     <w:p>
@@ -196,219 +193,207 @@
         <w:t xml:space="preserve">: </w:t>
       </w:r>
       <w:r>
-        <w:t>body contains the fields numbe</w:t>
+        <w:t xml:space="preserve">body contains the fields number, name, year, semester, professor, and </w:t>
+      </w:r>
+      <w:proofErr w:type="spellStart"/>
+      <w:r>
+        <w:t>schoolCode</w:t>
+      </w:r>
+      <w:proofErr w:type="spellEnd"/>
+      <w:r>
+        <w:t xml:space="preserve"> with the updated values and id with the course id to update</w:t>
+      </w:r>
+      <w:r>
+        <w:t>.</w:t>
+      </w:r>
+    </w:p>
+    <w:p>
+      <w:pPr>
+        <w:pStyle w:val="ListParagraph"/>
+        <w:numPr>
+          <w:ilvl w:val="1"/>
+          <w:numId w:val="1"/>
+        </w:numPr>
+      </w:pPr>
+      <w:r>
+        <w:t>delete</w:t>
+      </w:r>
+      <w:r>
+        <w:t xml:space="preserve"> </w:t>
+      </w:r>
+      <w:r>
+        <w:t>– protected (admin)</w:t>
+      </w:r>
+    </w:p>
+    <w:p>
+      <w:pPr>
+        <w:pStyle w:val="ListParagraph"/>
+        <w:numPr>
+          <w:ilvl w:val="2"/>
+          <w:numId w:val="1"/>
+        </w:numPr>
+      </w:pPr>
+      <w:proofErr w:type="spellStart"/>
+      <w:r>
+        <w:t>delete_course</w:t>
+      </w:r>
+      <w:proofErr w:type="spellEnd"/>
+      <w:r>
+        <w:t xml:space="preserve"> (</w:t>
+      </w:r>
+      <w:proofErr w:type="gramStart"/>
+      <w:r>
+        <w:t>/:</w:t>
+      </w:r>
+      <w:proofErr w:type="spellStart"/>
+      <w:r>
+        <w:t>courseId</w:t>
+      </w:r>
+      <w:proofErr w:type="spellEnd"/>
+      <w:proofErr w:type="gramEnd"/>
+      <w:r>
+        <w:t>)</w:t>
+      </w:r>
+      <w:r>
+        <w:t>: the course is deleted</w:t>
+      </w:r>
+    </w:p>
+    <w:p>
+      <w:pPr>
+        <w:pStyle w:val="ListParagraph"/>
+        <w:numPr>
+          <w:ilvl w:val="0"/>
+          <w:numId w:val="1"/>
+        </w:numPr>
+      </w:pPr>
+      <w:r>
+        <w:t>/</w:t>
+      </w:r>
+      <w:r>
+        <w:t>rate</w:t>
+      </w:r>
+    </w:p>
+    <w:p>
+      <w:pPr>
+        <w:pStyle w:val="ListParagraph"/>
+        <w:numPr>
+          <w:ilvl w:val="1"/>
+          <w:numId w:val="1"/>
+        </w:numPr>
+      </w:pPr>
+      <w:r>
+        <w:t xml:space="preserve">get </w:t>
+      </w:r>
+    </w:p>
+    <w:p>
+      <w:pPr>
+        <w:pStyle w:val="ListParagraph"/>
+        <w:numPr>
+          <w:ilvl w:val="2"/>
+          <w:numId w:val="1"/>
+        </w:numPr>
+      </w:pPr>
+      <w:proofErr w:type="spellStart"/>
+      <w:r>
+        <w:t>get_submission_</w:t>
       </w:r>
       <w:bookmarkStart w:id="0" w:name="_GoBack"/>
       <w:bookmarkEnd w:id="0"/>
       <w:r>
-        <w:t xml:space="preserve">r, name, year, semester, professor, and </w:t>
-      </w:r>
-      <w:proofErr w:type="spellStart"/>
-      <w:r>
-        <w:t>schoolCode</w:t>
-      </w:r>
-      <w:proofErr w:type="spellEnd"/>
-      <w:r>
-        <w:t xml:space="preserve"> with the updated values and id with the course id to update</w:t>
-      </w:r>
-      <w:r>
-        <w:t>.</w:t>
-      </w:r>
-    </w:p>
-    <w:p>
-      <w:pPr>
-        <w:pStyle w:val="ListParagraph"/>
-        <w:numPr>
-          <w:ilvl w:val="1"/>
-          <w:numId w:val="1"/>
-        </w:numPr>
-      </w:pPr>
-      <w:r>
-        <w:t>delete</w:t>
-      </w:r>
+        <w:t>rating</w:t>
+      </w:r>
+      <w:proofErr w:type="spellEnd"/>
+      <w:r>
+        <w:t xml:space="preserve"> (/submission</w:t>
+      </w:r>
+      <w:proofErr w:type="gramStart"/>
+      <w:r>
+        <w:t>/:</w:t>
+      </w:r>
+      <w:proofErr w:type="spellStart"/>
+      <w:r>
+        <w:t>submissionId</w:t>
+      </w:r>
+      <w:proofErr w:type="spellEnd"/>
+      <w:proofErr w:type="gramEnd"/>
+      <w:r>
+        <w:t>): returns the overall rating of the submission</w:t>
+      </w:r>
+    </w:p>
+    <w:p>
+      <w:pPr>
+        <w:pStyle w:val="ListParagraph"/>
+        <w:numPr>
+          <w:ilvl w:val="2"/>
+          <w:numId w:val="1"/>
+        </w:numPr>
+      </w:pPr>
+      <w:r>
+        <w:t xml:space="preserve">get </w:t>
+      </w:r>
+      <w:proofErr w:type="spellStart"/>
+      <w:r>
+        <w:t>content_rating</w:t>
+      </w:r>
+      <w:proofErr w:type="spellEnd"/>
+      <w:r>
+        <w:t>(/content</w:t>
+      </w:r>
+      <w:proofErr w:type="gramStart"/>
+      <w:r>
+        <w:t>/:</w:t>
+      </w:r>
+      <w:proofErr w:type="spellStart"/>
+      <w:r>
+        <w:t>contentUrl</w:t>
+      </w:r>
+      <w:proofErr w:type="spellEnd"/>
+      <w:proofErr w:type="gramEnd"/>
+      <w:r>
+        <w:t>): returns the rating of the piece of content</w:t>
+      </w:r>
+    </w:p>
+    <w:p>
+      <w:pPr>
+        <w:pStyle w:val="ListParagraph"/>
+        <w:numPr>
+          <w:ilvl w:val="2"/>
+          <w:numId w:val="1"/>
+        </w:numPr>
+      </w:pPr>
+      <w:proofErr w:type="spellStart"/>
+      <w:r>
+        <w:t>rate_content</w:t>
+      </w:r>
+      <w:proofErr w:type="spellEnd"/>
       <w:r>
         <w:t xml:space="preserve"> </w:t>
       </w:r>
       <w:r>
-        <w:t>– protected (admin)</w:t>
-      </w:r>
-    </w:p>
-    <w:p>
-      <w:pPr>
-        <w:pStyle w:val="ListParagraph"/>
-        <w:numPr>
-          <w:ilvl w:val="2"/>
-          <w:numId w:val="1"/>
-        </w:numPr>
-      </w:pPr>
-      <w:proofErr w:type="spellStart"/>
-      <w:r>
-        <w:t>delete_course</w:t>
-      </w:r>
-      <w:proofErr w:type="spellEnd"/>
-      <w:r>
-        <w:t xml:space="preserve"> (</w:t>
+        <w:t xml:space="preserve">(protected) </w:t>
+      </w:r>
+      <w:r>
+        <w:t>(/content</w:t>
       </w:r>
       <w:proofErr w:type="gramStart"/>
       <w:r>
-        <w:t>/:</w:t>
-      </w:r>
-      <w:proofErr w:type="spellStart"/>
-      <w:r>
-        <w:t>courseId</w:t>
-      </w:r>
-      <w:proofErr w:type="spellEnd"/>
+        <w:t>/:contentUrl</w:t>
+      </w:r>
       <w:proofErr w:type="gramEnd"/>
       <w:r>
-        <w:t>)</w:t>
-      </w:r>
-      <w:r>
-        <w:t>: the course is deleted</w:t>
-      </w:r>
-    </w:p>
-    <w:p>
-      <w:pPr>
-        <w:pStyle w:val="ListParagraph"/>
-        <w:numPr>
-          <w:ilvl w:val="0"/>
-          <w:numId w:val="1"/>
-        </w:numPr>
-      </w:pPr>
-      <w:r>
         <w:t>/</w:t>
       </w:r>
       <w:r>
-        <w:t>rate</w:t>
-      </w:r>
-    </w:p>
-    <w:p>
-      <w:pPr>
-        <w:pStyle w:val="ListParagraph"/>
-        <w:numPr>
-          <w:ilvl w:val="1"/>
-          <w:numId w:val="1"/>
-        </w:numPr>
-      </w:pPr>
-      <w:r>
-        <w:t xml:space="preserve">get </w:t>
-      </w:r>
-    </w:p>
-    <w:p>
-      <w:pPr>
-        <w:pStyle w:val="ListParagraph"/>
-        <w:numPr>
-          <w:ilvl w:val="2"/>
-          <w:numId w:val="1"/>
-        </w:numPr>
-      </w:pPr>
-      <w:proofErr w:type="spellStart"/>
-      <w:r>
-        <w:t>get_submission_rating</w:t>
-      </w:r>
-      <w:proofErr w:type="spellEnd"/>
-      <w:r>
-        <w:t xml:space="preserve"> (/submission</w:t>
-      </w:r>
-      <w:proofErr w:type="gramStart"/>
-      <w:r>
-        <w:t>/:</w:t>
-      </w:r>
-      <w:proofErr w:type="spellStart"/>
-      <w:r>
-        <w:t>submissionId</w:t>
-      </w:r>
-      <w:proofErr w:type="spellEnd"/>
-      <w:proofErr w:type="gramEnd"/>
-      <w:r>
-        <w:t>): returns the overall rating of the submission</w:t>
-      </w:r>
-    </w:p>
-    <w:p>
-      <w:pPr>
-        <w:pStyle w:val="ListParagraph"/>
-        <w:numPr>
-          <w:ilvl w:val="2"/>
-          <w:numId w:val="1"/>
-        </w:numPr>
-      </w:pPr>
-      <w:r>
-        <w:t xml:space="preserve">get </w:t>
-      </w:r>
-      <w:proofErr w:type="spellStart"/>
-      <w:r>
-        <w:t>content_rating</w:t>
-      </w:r>
-      <w:proofErr w:type="spellEnd"/>
-      <w:r>
-        <w:t>(/content</w:t>
-      </w:r>
-      <w:proofErr w:type="gramStart"/>
-      <w:r>
-        <w:t>/:</w:t>
-      </w:r>
-      <w:proofErr w:type="spellStart"/>
-      <w:r>
-        <w:t>contentUrl</w:t>
-      </w:r>
-      <w:proofErr w:type="spellEnd"/>
-      <w:proofErr w:type="gramEnd"/>
-      <w:r>
-        <w:t>): returns the rating of the piece of content</w:t>
-      </w:r>
-    </w:p>
-    <w:p>
-      <w:pPr>
-        <w:pStyle w:val="ListParagraph"/>
-        <w:numPr>
-          <w:ilvl w:val="1"/>
-          <w:numId w:val="1"/>
-        </w:numPr>
-      </w:pPr>
-      <w:r>
-        <w:t xml:space="preserve">post </w:t>
-      </w:r>
-      <w:r>
-        <w:t>–</w:t>
-      </w:r>
-      <w:r>
-        <w:t xml:space="preserve"> protected</w:t>
-      </w:r>
-      <w:r>
-        <w:t xml:space="preserve"> (user</w:t>
-      </w:r>
-      <w:r>
-        <w:t>)</w:t>
-      </w:r>
-    </w:p>
-    <w:p>
-      <w:pPr>
-        <w:pStyle w:val="ListParagraph"/>
-        <w:numPr>
-          <w:ilvl w:val="2"/>
-          <w:numId w:val="1"/>
-        </w:numPr>
-      </w:pPr>
-      <w:proofErr w:type="spellStart"/>
-      <w:r>
-        <w:t>rate_content</w:t>
-      </w:r>
-      <w:proofErr w:type="spellEnd"/>
-      <w:r>
-        <w:t xml:space="preserve"> (/content/:contentUrl/</w:t>
-      </w:r>
-      <w:r>
         <w:t>submission/:submissionId/</w:t>
       </w:r>
       <w:r>
-        <w:t xml:space="preserve">rating/:ratingVal): rates the piece of content with </w:t>
-      </w:r>
-      <w:proofErr w:type="spellStart"/>
-      <w:r>
-        <w:t>ratingVal</w:t>
-      </w:r>
-      <w:proofErr w:type="spellEnd"/>
-      <w:r>
-        <w:t xml:space="preserve"> (which must be “up” or “down”) </w:t>
+        <w:t xml:space="preserve">rating/:ratingVal): </w:t>
+      </w:r>
+      <w:r>
+        <w:t>rating values are as follows: 1 =&gt; half star, 2 =&gt; 1 star, 3 =&gt; 1 ½ star, … and so on. The maximum rating is 10.</w:t>
+      </w:r>
+      <w:r>
+        <w:t xml:space="preserve"> </w:t>
       </w:r>
     </w:p>
     <w:p>

</xml_diff>

<commit_message>
File upload getting closer. Make submission (just desc.) complete.
</commit_message>
<xml_diff>
--- a/Coursebin API.docx
+++ b/Coursebin API.docx
@@ -4,15 +4,7 @@
   <w:body>
     <w:p>
       <w:r>
-        <w:t>Coursebin API (/</w:t>
-      </w:r>
-      <w:proofErr w:type="spellStart"/>
-      <w:r>
-        <w:t>api</w:t>
-      </w:r>
-      <w:proofErr w:type="spellEnd"/>
-      <w:r>
-        <w:t>/v1/)</w:t>
+        <w:t>Coursebin API (/api/v1/)</w:t>
       </w:r>
     </w:p>
     <w:p>
@@ -47,26 +39,11 @@
           <w:numId w:val="1"/>
         </w:numPr>
       </w:pPr>
-      <w:proofErr w:type="spellStart"/>
       <w:r>
         <w:t>get_course</w:t>
       </w:r>
-      <w:proofErr w:type="spellEnd"/>
-      <w:r>
-        <w:t xml:space="preserve"> (</w:t>
-      </w:r>
-      <w:proofErr w:type="gramStart"/>
-      <w:r>
-        <w:t>/:</w:t>
-      </w:r>
-      <w:proofErr w:type="spellStart"/>
-      <w:r>
-        <w:t>courseId</w:t>
-      </w:r>
-      <w:proofErr w:type="spellEnd"/>
-      <w:proofErr w:type="gramEnd"/>
-      <w:r>
-        <w:t>)</w:t>
+      <w:r>
+        <w:t xml:space="preserve"> (/:courseId)</w:t>
       </w:r>
       <w:r>
         <w:t>: returns the course name, number, year, semester, professor name, and school associated with the course.</w:t>
@@ -80,21 +57,8 @@
           <w:numId w:val="1"/>
         </w:numPr>
       </w:pPr>
-      <w:proofErr w:type="spellStart"/>
-      <w:r>
-        <w:t>search_</w:t>
-      </w:r>
-      <w:proofErr w:type="gramStart"/>
-      <w:r>
-        <w:t>corse</w:t>
-      </w:r>
-      <w:proofErr w:type="spellEnd"/>
-      <w:r>
-        <w:t>(</w:t>
-      </w:r>
-      <w:proofErr w:type="gramEnd"/>
-      <w:r>
-        <w:t>/number/:</w:t>
+      <w:r>
+        <w:t>search_corse(/number/:</w:t>
       </w:r>
       <w:r>
         <w:t xml:space="preserve"> </w:t>
@@ -129,11 +93,9 @@
           <w:numId w:val="1"/>
         </w:numPr>
       </w:pPr>
-      <w:proofErr w:type="spellStart"/>
       <w:r>
         <w:t>add_course</w:t>
       </w:r>
-      <w:proofErr w:type="spellEnd"/>
       <w:r>
         <w:t xml:space="preserve"> (/)</w:t>
       </w:r>
@@ -144,13 +106,50 @@
         <w:t xml:space="preserve">body contains the fields </w:t>
       </w:r>
       <w:r>
-        <w:t xml:space="preserve">number, name, year, semester, professor, and </w:t>
-      </w:r>
-      <w:proofErr w:type="spellStart"/>
-      <w:r>
-        <w:t>schoolCode</w:t>
-      </w:r>
-      <w:proofErr w:type="spellEnd"/>
+        <w:t>number, name, year, semester, professor, and schoolCode.</w:t>
+      </w:r>
+    </w:p>
+    <w:p>
+      <w:pPr>
+        <w:pStyle w:val="ListParagraph"/>
+        <w:numPr>
+          <w:ilvl w:val="1"/>
+          <w:numId w:val="1"/>
+        </w:numPr>
+      </w:pPr>
+      <w:r>
+        <w:t>put</w:t>
+      </w:r>
+      <w:r>
+        <w:t xml:space="preserve"> </w:t>
+      </w:r>
+      <w:r>
+        <w:t>– protected (admin)</w:t>
+      </w:r>
+    </w:p>
+    <w:p>
+      <w:pPr>
+        <w:pStyle w:val="ListParagraph"/>
+        <w:numPr>
+          <w:ilvl w:val="2"/>
+          <w:numId w:val="1"/>
+        </w:numPr>
+      </w:pPr>
+      <w:r>
+        <w:t>modify_course</w:t>
+      </w:r>
+      <w:r>
+        <w:t xml:space="preserve"> (/)</w:t>
+      </w:r>
+      <w:r>
+        <w:t xml:space="preserve">: </w:t>
+      </w:r>
+      <w:r>
+        <w:t>body contains the fields number, name, year, semester, professor, and schoolCode</w:t>
+      </w:r>
+      <w:r>
+        <w:t xml:space="preserve"> with the updated values and id with the course id to update</w:t>
+      </w:r>
       <w:r>
         <w:t>.</w:t>
       </w:r>
@@ -164,7 +163,7 @@
         </w:numPr>
       </w:pPr>
       <w:r>
-        <w:t>put</w:t>
+        <w:t>delete</w:t>
       </w:r>
       <w:r>
         <w:t xml:space="preserve"> </w:t>
@@ -181,30 +180,29 @@
           <w:numId w:val="1"/>
         </w:numPr>
       </w:pPr>
-      <w:proofErr w:type="spellStart"/>
-      <w:r>
-        <w:t>modify_course</w:t>
-      </w:r>
-      <w:proofErr w:type="spellEnd"/>
-      <w:r>
-        <w:t xml:space="preserve"> (/)</w:t>
-      </w:r>
-      <w:r>
-        <w:t xml:space="preserve">: </w:t>
-      </w:r>
-      <w:r>
-        <w:t xml:space="preserve">body contains the fields number, name, year, semester, professor, and </w:t>
-      </w:r>
-      <w:proofErr w:type="spellStart"/>
-      <w:r>
-        <w:t>schoolCode</w:t>
-      </w:r>
-      <w:proofErr w:type="spellEnd"/>
-      <w:r>
-        <w:t xml:space="preserve"> with the updated values and id with the course id to update</w:t>
-      </w:r>
-      <w:r>
-        <w:t>.</w:t>
+      <w:r>
+        <w:t>delete_course</w:t>
+      </w:r>
+      <w:r>
+        <w:t xml:space="preserve"> (/:courseId)</w:t>
+      </w:r>
+      <w:r>
+        <w:t>: the course is deleted</w:t>
+      </w:r>
+    </w:p>
+    <w:p>
+      <w:pPr>
+        <w:pStyle w:val="ListParagraph"/>
+        <w:numPr>
+          <w:ilvl w:val="0"/>
+          <w:numId w:val="1"/>
+        </w:numPr>
+      </w:pPr>
+      <w:r>
+        <w:t>/</w:t>
+      </w:r>
+      <w:r>
+        <w:t>rate</w:t>
       </w:r>
     </w:p>
     <w:p>
@@ -216,47 +214,62 @@
         </w:numPr>
       </w:pPr>
       <w:r>
-        <w:t>delete</w:t>
+        <w:t xml:space="preserve">get </w:t>
+      </w:r>
+    </w:p>
+    <w:p>
+      <w:pPr>
+        <w:pStyle w:val="ListParagraph"/>
+        <w:numPr>
+          <w:ilvl w:val="2"/>
+          <w:numId w:val="1"/>
+        </w:numPr>
+      </w:pPr>
+      <w:r>
+        <w:t>get_submission_rating (/submission/:submissionId): returns the overall rating of the submission</w:t>
+      </w:r>
+    </w:p>
+    <w:p>
+      <w:pPr>
+        <w:pStyle w:val="ListParagraph"/>
+        <w:numPr>
+          <w:ilvl w:val="2"/>
+          <w:numId w:val="1"/>
+        </w:numPr>
+      </w:pPr>
+      <w:r>
+        <w:t>get content_rating(/content/:contentUrl): returns the rating of the piece of content</w:t>
+      </w:r>
+    </w:p>
+    <w:p>
+      <w:pPr>
+        <w:pStyle w:val="ListParagraph"/>
+        <w:numPr>
+          <w:ilvl w:val="2"/>
+          <w:numId w:val="1"/>
+        </w:numPr>
+      </w:pPr>
+      <w:r>
+        <w:t xml:space="preserve">rate_content </w:t>
+      </w:r>
+      <w:r>
+        <w:t xml:space="preserve">(protected) </w:t>
+      </w:r>
+      <w:r>
+        <w:t>(/content/:contentUrl/</w:t>
+      </w:r>
+      <w:r>
+        <w:t>submission/:submissionId/</w:t>
+      </w:r>
+      <w:r>
+        <w:t xml:space="preserve">rating/:ratingVal): </w:t>
+      </w:r>
+      <w:r>
+        <w:t>rating values are as follows: 1 =&gt; half star, 2 =&gt; 1 star, 3 =&gt; 1 ½ star, … and so on. The maximum rating is 10.</w:t>
       </w:r>
       <w:r>
         <w:t xml:space="preserve"> </w:t>
       </w:r>
-      <w:r>
-        <w:t>– protected (admin)</w:t>
-      </w:r>
-    </w:p>
-    <w:p>
-      <w:pPr>
-        <w:pStyle w:val="ListParagraph"/>
-        <w:numPr>
-          <w:ilvl w:val="2"/>
-          <w:numId w:val="1"/>
-        </w:numPr>
-      </w:pPr>
-      <w:proofErr w:type="spellStart"/>
-      <w:r>
-        <w:t>delete_course</w:t>
-      </w:r>
-      <w:proofErr w:type="spellEnd"/>
-      <w:r>
-        <w:t xml:space="preserve"> (</w:t>
-      </w:r>
-      <w:proofErr w:type="gramStart"/>
-      <w:r>
-        <w:t>/:</w:t>
-      </w:r>
-      <w:proofErr w:type="spellStart"/>
-      <w:r>
-        <w:t>courseId</w:t>
-      </w:r>
-      <w:proofErr w:type="spellEnd"/>
-      <w:proofErr w:type="gramEnd"/>
-      <w:r>
-        <w:t>)</w:t>
-      </w:r>
-      <w:r>
-        <w:t>: the course is deleted</w:t>
-      </w:r>
     </w:p>
     <w:p>
       <w:pPr>
@@ -267,10 +280,73 @@
         </w:numPr>
       </w:pPr>
       <w:r>
+        <w:t>/search</w:t>
+      </w:r>
+    </w:p>
+    <w:p>
+      <w:pPr>
+        <w:pStyle w:val="ListParagraph"/>
+        <w:numPr>
+          <w:ilvl w:val="1"/>
+          <w:numId w:val="1"/>
+        </w:numPr>
+      </w:pPr>
+      <w:r>
+        <w:t>get</w:t>
+      </w:r>
+    </w:p>
+    <w:p>
+      <w:pPr>
+        <w:pStyle w:val="ListParagraph"/>
+        <w:numPr>
+          <w:ilvl w:val="2"/>
+          <w:numId w:val="1"/>
+        </w:numPr>
+      </w:pPr>
+      <w:r>
+        <w:t>search_for_submission</w:t>
+      </w:r>
+      <w:r>
+        <w:t xml:space="preserve"> </w:t>
+      </w:r>
+      <w:r>
+        <w:t>(/course/:courseNum/school/:schoolCode/time/:semester</w:t>
+      </w:r>
+      <w:r>
+        <w:t>/:year</w:t>
+      </w:r>
+      <w:r>
+        <w:t>/user/:username</w:t>
+      </w:r>
+      <w:r>
         <w:t>/</w:t>
       </w:r>
       <w:r>
-        <w:t>rate</w:t>
+        <w:t>professor/:professor/</w:t>
+      </w:r>
+      <w:r>
+        <w:t>order/:orderType</w:t>
+      </w:r>
+      <w:r>
+        <w:t xml:space="preserve">): searches for submissions bases on four possible parameters. If you don’t want to use the parameter, send “none” for its value. Will return </w:t>
+      </w:r>
+      <w:r>
+        <w:t>a list of submission ID’s.</w:t>
+      </w:r>
+      <w:r>
+        <w:t xml:space="preserve"> orderType should be “date” or “rating”.</w:t>
+      </w:r>
+    </w:p>
+    <w:p>
+      <w:pPr>
+        <w:pStyle w:val="ListParagraph"/>
+        <w:numPr>
+          <w:ilvl w:val="0"/>
+          <w:numId w:val="1"/>
+        </w:numPr>
+      </w:pPr>
+      <w:r>
+        <w:t>/submissions</w:t>
       </w:r>
     </w:p>
     <w:p>
@@ -282,115 +358,310 @@
         </w:numPr>
       </w:pPr>
       <w:r>
-        <w:t xml:space="preserve">get </w:t>
-      </w:r>
-    </w:p>
-    <w:p>
-      <w:pPr>
-        <w:pStyle w:val="ListParagraph"/>
-        <w:numPr>
-          <w:ilvl w:val="2"/>
-          <w:numId w:val="1"/>
-        </w:numPr>
-      </w:pPr>
-      <w:proofErr w:type="spellStart"/>
-      <w:r>
-        <w:t>get_submission_</w:t>
+        <w:t>get</w:t>
+      </w:r>
+    </w:p>
+    <w:p>
+      <w:pPr>
+        <w:pStyle w:val="ListParagraph"/>
+        <w:numPr>
+          <w:ilvl w:val="2"/>
+          <w:numId w:val="1"/>
+        </w:numPr>
+      </w:pPr>
+      <w:r>
+        <w:t>get_submission (/:submissionId): returns the description, date_created, username of creator, course id, and a list of content urls associated with the submission id.</w:t>
+      </w:r>
+    </w:p>
+    <w:p>
+      <w:pPr>
+        <w:pStyle w:val="ListParagraph"/>
+        <w:numPr>
+          <w:ilvl w:val="1"/>
+          <w:numId w:val="1"/>
+        </w:numPr>
+      </w:pPr>
+      <w:r>
+        <w:t>post – protected</w:t>
+      </w:r>
+    </w:p>
+    <w:p>
+      <w:pPr>
+        <w:pStyle w:val="ListParagraph"/>
+        <w:numPr>
+          <w:ilvl w:val="2"/>
+          <w:numId w:val="1"/>
+        </w:numPr>
+      </w:pPr>
+      <w:r>
+        <w:t>add_submission(/</w:t>
+      </w:r>
+      <w:r>
+        <w:t>course/:courseId</w:t>
+      </w:r>
+      <w:r>
+        <w:t>): body contains description, username, course_id, and the files to upload.</w:t>
+      </w:r>
+    </w:p>
+    <w:p>
+      <w:pPr>
+        <w:pStyle w:val="ListParagraph"/>
+        <w:numPr>
+          <w:ilvl w:val="1"/>
+          <w:numId w:val="1"/>
+        </w:numPr>
+      </w:pPr>
+      <w:r>
+        <w:lastRenderedPageBreak/>
+        <w:t xml:space="preserve">put – protected </w:t>
+      </w:r>
+    </w:p>
+    <w:p>
+      <w:pPr>
+        <w:pStyle w:val="ListParagraph"/>
+        <w:numPr>
+          <w:ilvl w:val="2"/>
+          <w:numId w:val="1"/>
+        </w:numPr>
+      </w:pPr>
+      <w:r>
+        <w:t>modify_submission(/:submissionId): body contains the updated fields of the submission.</w:t>
+      </w:r>
+    </w:p>
+    <w:p>
+      <w:pPr>
+        <w:pStyle w:val="ListParagraph"/>
+        <w:numPr>
+          <w:ilvl w:val="1"/>
+          <w:numId w:val="1"/>
+        </w:numPr>
+      </w:pPr>
+      <w:r>
+        <w:t>delete – protected</w:t>
+      </w:r>
+    </w:p>
+    <w:p>
+      <w:pPr>
+        <w:pStyle w:val="ListParagraph"/>
+        <w:numPr>
+          <w:ilvl w:val="2"/>
+          <w:numId w:val="1"/>
+        </w:numPr>
+      </w:pPr>
+      <w:r>
+        <w:t>delete_submission(:/submissionId): deletes the submission.</w:t>
+      </w:r>
+    </w:p>
+    <w:p>
+      <w:pPr>
+        <w:pStyle w:val="ListParagraph"/>
+        <w:numPr>
+          <w:ilvl w:val="0"/>
+          <w:numId w:val="1"/>
+        </w:numPr>
+      </w:pPr>
+      <w:r>
+        <w:t>/users</w:t>
+      </w:r>
+    </w:p>
+    <w:p>
+      <w:pPr>
+        <w:pStyle w:val="ListParagraph"/>
+        <w:numPr>
+          <w:ilvl w:val="1"/>
+          <w:numId w:val="1"/>
+        </w:numPr>
+      </w:pPr>
+      <w:r>
+        <w:t>get</w:t>
+      </w:r>
+    </w:p>
+    <w:p>
+      <w:pPr>
+        <w:pStyle w:val="ListParagraph"/>
+        <w:numPr>
+          <w:ilvl w:val="2"/>
+          <w:numId w:val="1"/>
+        </w:numPr>
+      </w:pPr>
+      <w:r>
+        <w:t>get_user_info (:/username): returns the username, the urls of submissions associated with the user, names of courses the user has taken, and schools the user has attended.</w:t>
+      </w:r>
+    </w:p>
+    <w:p>
+      <w:pPr>
+        <w:pStyle w:val="ListParagraph"/>
+        <w:numPr>
+          <w:ilvl w:val="1"/>
+          <w:numId w:val="1"/>
+        </w:numPr>
+      </w:pPr>
+      <w:r>
+        <w:t>post</w:t>
+      </w:r>
+    </w:p>
+    <w:p>
+      <w:pPr>
+        <w:pStyle w:val="ListParagraph"/>
+        <w:numPr>
+          <w:ilvl w:val="2"/>
+          <w:numId w:val="1"/>
+        </w:numPr>
+      </w:pPr>
+      <w:r>
+        <w:t>add_user (/): body contains the username and password of the new user.</w:t>
+      </w:r>
+    </w:p>
+    <w:p>
+      <w:pPr>
+        <w:pStyle w:val="ListParagraph"/>
+        <w:numPr>
+          <w:ilvl w:val="2"/>
+          <w:numId w:val="1"/>
+        </w:numPr>
+      </w:pPr>
+      <w:r>
+        <w:t>login(/login): body contain the username and password of the existing user. An authentication token is passed back upon success.</w:t>
+      </w:r>
+    </w:p>
+    <w:p>
+      <w:pPr>
+        <w:pStyle w:val="ListParagraph"/>
+        <w:numPr>
+          <w:ilvl w:val="1"/>
+          <w:numId w:val="1"/>
+        </w:numPr>
+      </w:pPr>
+      <w:r>
+        <w:t>put – protected</w:t>
+      </w:r>
+    </w:p>
+    <w:p>
+      <w:pPr>
+        <w:pStyle w:val="ListParagraph"/>
+        <w:numPr>
+          <w:ilvl w:val="2"/>
+          <w:numId w:val="1"/>
+        </w:numPr>
+      </w:pPr>
+      <w:r>
+        <w:t>update_username (/update/:oldUsername/:newUsername): changes the username of the user.</w:t>
+      </w:r>
+    </w:p>
+    <w:p>
+      <w:pPr>
+        <w:pStyle w:val="ListParagraph"/>
+        <w:numPr>
+          <w:ilvl w:val="1"/>
+          <w:numId w:val="1"/>
+        </w:numPr>
+      </w:pPr>
+      <w:r>
+        <w:t>delete – protected (admin)</w:t>
+      </w:r>
+    </w:p>
+    <w:p>
+      <w:pPr>
+        <w:pStyle w:val="ListParagraph"/>
+        <w:numPr>
+          <w:ilvl w:val="2"/>
+          <w:numId w:val="1"/>
+        </w:numPr>
+      </w:pPr>
+      <w:r>
+        <w:t>delete_user(/:username): the username of the account to delete.</w:t>
+      </w:r>
+    </w:p>
+    <w:p>
+      <w:pPr>
+        <w:pStyle w:val="ListParagraph"/>
+        <w:numPr>
+          <w:ilvl w:val="0"/>
+          <w:numId w:val="1"/>
+        </w:numPr>
+      </w:pPr>
+      <w:r>
+        <w:t>/upload</w:t>
+      </w:r>
+    </w:p>
+    <w:p>
+      <w:pPr>
+        <w:pStyle w:val="ListParagraph"/>
+        <w:numPr>
+          <w:ilvl w:val="1"/>
+          <w:numId w:val="1"/>
+        </w:numPr>
+      </w:pPr>
+      <w:r>
+        <w:t>post</w:t>
+      </w:r>
+    </w:p>
+    <w:p>
+      <w:pPr>
+        <w:pStyle w:val="ListParagraph"/>
+        <w:numPr>
+          <w:ilvl w:val="2"/>
+          <w:numId w:val="1"/>
+        </w:numPr>
+      </w:pPr>
+      <w:r>
+        <w:t>upload(/</w:t>
+      </w:r>
+      <w:r>
+        <w:t>submission/:submissionId</w:t>
+      </w:r>
+      <w:r>
+        <w:t xml:space="preserve">): the requent must </w:t>
       </w:r>
       <w:bookmarkStart w:id="0" w:name="_GoBack"/>
       <w:bookmarkEnd w:id="0"/>
       <w:r>
-        <w:t>rating</w:t>
-      </w:r>
-      <w:proofErr w:type="spellEnd"/>
-      <w:r>
-        <w:t xml:space="preserve"> (/submission</w:t>
-      </w:r>
-      <w:proofErr w:type="gramStart"/>
-      <w:r>
-        <w:t>/:</w:t>
-      </w:r>
-      <w:proofErr w:type="spellStart"/>
-      <w:r>
-        <w:t>submissionId</w:t>
-      </w:r>
-      <w:proofErr w:type="spellEnd"/>
-      <w:proofErr w:type="gramEnd"/>
-      <w:r>
-        <w:t>): returns the overall rating of the submission</w:t>
-      </w:r>
-    </w:p>
-    <w:p>
-      <w:pPr>
-        <w:pStyle w:val="ListParagraph"/>
-        <w:numPr>
-          <w:ilvl w:val="2"/>
-          <w:numId w:val="1"/>
-        </w:numPr>
-      </w:pPr>
-      <w:r>
-        <w:t xml:space="preserve">get </w:t>
-      </w:r>
-      <w:proofErr w:type="spellStart"/>
-      <w:r>
-        <w:t>content_rating</w:t>
-      </w:r>
-      <w:proofErr w:type="spellEnd"/>
-      <w:r>
-        <w:t>(/content</w:t>
-      </w:r>
-      <w:proofErr w:type="gramStart"/>
-      <w:r>
-        <w:t>/:</w:t>
-      </w:r>
-      <w:proofErr w:type="spellStart"/>
-      <w:r>
-        <w:t>contentUrl</w:t>
-      </w:r>
-      <w:proofErr w:type="spellEnd"/>
-      <w:proofErr w:type="gramEnd"/>
-      <w:r>
-        <w:t>): returns the rating of the piece of content</w:t>
-      </w:r>
-    </w:p>
-    <w:p>
-      <w:pPr>
-        <w:pStyle w:val="ListParagraph"/>
-        <w:numPr>
-          <w:ilvl w:val="2"/>
-          <w:numId w:val="1"/>
-        </w:numPr>
-      </w:pPr>
-      <w:proofErr w:type="spellStart"/>
-      <w:r>
-        <w:t>rate_content</w:t>
-      </w:r>
-      <w:proofErr w:type="spellEnd"/>
+        <w:t>be encoded as “multipart/form-data”. Each file will be permanently stored on the server disk.</w:t>
+      </w:r>
       <w:r>
         <w:t xml:space="preserve"> </w:t>
       </w:r>
       <w:r>
-        <w:t xml:space="preserve">(protected) </w:t>
-      </w:r>
-      <w:r>
-        <w:t>(/content</w:t>
-      </w:r>
-      <w:proofErr w:type="gramStart"/>
-      <w:r>
-        <w:t>/:contentUrl</w:t>
-      </w:r>
-      <w:proofErr w:type="gramEnd"/>
-      <w:r>
-        <w:t>/</w:t>
-      </w:r>
-      <w:r>
-        <w:t>submission/:submissionId/</w:t>
-      </w:r>
-      <w:r>
-        <w:t xml:space="preserve">rating/:ratingVal): </w:t>
-      </w:r>
-      <w:r>
-        <w:t>rating values are as follows: 1 =&gt; half star, 2 =&gt; 1 star, 3 =&gt; 1 ½ star, … and so on. The maximum rating is 10.</w:t>
+        <w:t>Make sure the key is “file”.</w:t>
+      </w:r>
+    </w:p>
+    <w:p>
+      <w:pPr>
+        <w:pStyle w:val="ListParagraph"/>
+        <w:numPr>
+          <w:ilvl w:val="0"/>
+          <w:numId w:val="1"/>
+        </w:numPr>
+      </w:pPr>
+      <w:r>
+        <w:t>/download</w:t>
+      </w:r>
+    </w:p>
+    <w:p>
+      <w:pPr>
+        <w:pStyle w:val="ListParagraph"/>
+        <w:numPr>
+          <w:ilvl w:val="1"/>
+          <w:numId w:val="1"/>
+        </w:numPr>
+      </w:pPr>
+      <w:r>
+        <w:t>get</w:t>
+      </w:r>
+    </w:p>
+    <w:p>
+      <w:pPr>
+        <w:pStyle w:val="ListParagraph"/>
+        <w:numPr>
+          <w:ilvl w:val="2"/>
+          <w:numId w:val="1"/>
+        </w:numPr>
+      </w:pPr>
+      <w:r>
+        <w:t>getContent</w:t>
+      </w:r>
+      <w:r>
+        <w:t>(/:contentLocation): the content location is its url. The file is downloaded to the client.</w:t>
       </w:r>
       <w:r>
         <w:t xml:space="preserve"> </w:t>
@@ -405,7 +676,7 @@
         </w:numPr>
       </w:pPr>
       <w:r>
-        <w:t>/search</w:t>
+        <w:t>/schools</w:t>
       </w:r>
     </w:p>
     <w:p>
@@ -428,597 +699,20 @@
           <w:numId w:val="1"/>
         </w:numPr>
       </w:pPr>
-      <w:proofErr w:type="spellStart"/>
-      <w:r>
-        <w:t>search_for_submission</w:t>
-      </w:r>
-      <w:proofErr w:type="spellEnd"/>
-      <w:r>
-        <w:t xml:space="preserve"> </w:t>
-      </w:r>
-      <w:r>
-        <w:t>(/course/:courseNum/school/:schoolCode/time/:semester</w:t>
-      </w:r>
-      <w:r>
-        <w:t>/:year</w:t>
-      </w:r>
-      <w:r>
-        <w:t>/user/:username</w:t>
-      </w:r>
-      <w:r>
-        <w:t>/</w:t>
-      </w:r>
-      <w:r>
-        <w:t>professor/:professor/</w:t>
-      </w:r>
-      <w:r>
-        <w:t>order/:orderType</w:t>
-      </w:r>
-      <w:r>
-        <w:t xml:space="preserve">): searches for submissions bases on four possible parameters. If you don’t want to use the parameter, send “none” for its value. Will return </w:t>
-      </w:r>
-      <w:r>
-        <w:t>a list of submission ID’s.</w:t>
-      </w:r>
-      <w:r>
-        <w:t xml:space="preserve"> </w:t>
-      </w:r>
-      <w:proofErr w:type="spellStart"/>
-      <w:r>
-        <w:t>orderType</w:t>
-      </w:r>
-      <w:proofErr w:type="spellEnd"/>
-      <w:r>
-        <w:t xml:space="preserve"> should be “date” or “rating”.</w:t>
-      </w:r>
-    </w:p>
-    <w:p>
-      <w:pPr>
-        <w:pStyle w:val="ListParagraph"/>
-        <w:numPr>
-          <w:ilvl w:val="0"/>
-          <w:numId w:val="1"/>
-        </w:numPr>
-      </w:pPr>
-      <w:r>
-        <w:t>/submissions</w:t>
-      </w:r>
-    </w:p>
-    <w:p>
-      <w:pPr>
-        <w:pStyle w:val="ListParagraph"/>
-        <w:numPr>
-          <w:ilvl w:val="1"/>
-          <w:numId w:val="1"/>
-        </w:numPr>
-      </w:pPr>
-      <w:r>
-        <w:t>get</w:t>
-      </w:r>
-    </w:p>
-    <w:p>
-      <w:pPr>
-        <w:pStyle w:val="ListParagraph"/>
-        <w:numPr>
-          <w:ilvl w:val="2"/>
-          <w:numId w:val="1"/>
-        </w:numPr>
-      </w:pPr>
-      <w:proofErr w:type="spellStart"/>
-      <w:r>
-        <w:t>get_submission</w:t>
-      </w:r>
-      <w:proofErr w:type="spellEnd"/>
-      <w:r>
-        <w:t xml:space="preserve"> (</w:t>
-      </w:r>
-      <w:proofErr w:type="gramStart"/>
-      <w:r>
-        <w:t>/:</w:t>
-      </w:r>
-      <w:proofErr w:type="spellStart"/>
-      <w:r>
-        <w:t>submissionId</w:t>
-      </w:r>
-      <w:proofErr w:type="spellEnd"/>
-      <w:proofErr w:type="gramEnd"/>
-      <w:r>
-        <w:t xml:space="preserve">): returns the description, </w:t>
-      </w:r>
-      <w:proofErr w:type="spellStart"/>
-      <w:r>
-        <w:t>date_created</w:t>
-      </w:r>
-      <w:proofErr w:type="spellEnd"/>
-      <w:r>
-        <w:t xml:space="preserve">, username of creator, course id, and a list of content </w:t>
-      </w:r>
-      <w:proofErr w:type="spellStart"/>
-      <w:r>
-        <w:t>urls</w:t>
-      </w:r>
-      <w:proofErr w:type="spellEnd"/>
-      <w:r>
-        <w:t xml:space="preserve"> associated with the submission id.</w:t>
-      </w:r>
-    </w:p>
-    <w:p>
-      <w:pPr>
-        <w:pStyle w:val="ListParagraph"/>
-        <w:numPr>
-          <w:ilvl w:val="1"/>
-          <w:numId w:val="1"/>
-        </w:numPr>
-      </w:pPr>
-      <w:r>
-        <w:t>post – protected</w:t>
-      </w:r>
-    </w:p>
-    <w:p>
-      <w:pPr>
-        <w:pStyle w:val="ListParagraph"/>
-        <w:numPr>
-          <w:ilvl w:val="2"/>
-          <w:numId w:val="1"/>
-        </w:numPr>
-      </w:pPr>
-      <w:proofErr w:type="spellStart"/>
-      <w:r>
-        <w:t>add_submission</w:t>
-      </w:r>
-      <w:proofErr w:type="spellEnd"/>
-      <w:r>
-        <w:t>(/</w:t>
-      </w:r>
-      <w:r>
-        <w:t>course</w:t>
-      </w:r>
-      <w:proofErr w:type="gramStart"/>
-      <w:r>
-        <w:t>/:</w:t>
-      </w:r>
-      <w:proofErr w:type="spellStart"/>
-      <w:r>
-        <w:t>courseId</w:t>
-      </w:r>
-      <w:proofErr w:type="spellEnd"/>
-      <w:proofErr w:type="gramEnd"/>
-      <w:r>
-        <w:t xml:space="preserve">): body contains description, username, </w:t>
-      </w:r>
-      <w:proofErr w:type="spellStart"/>
-      <w:r>
-        <w:t>course_id</w:t>
-      </w:r>
-      <w:proofErr w:type="spellEnd"/>
-      <w:r>
-        <w:t>, and the files to upload.</w:t>
-      </w:r>
-    </w:p>
-    <w:p>
-      <w:pPr>
-        <w:pStyle w:val="ListParagraph"/>
-        <w:numPr>
-          <w:ilvl w:val="1"/>
-          <w:numId w:val="1"/>
-        </w:numPr>
-      </w:pPr>
-      <w:r>
-        <w:lastRenderedPageBreak/>
-        <w:t xml:space="preserve">put – protected </w:t>
-      </w:r>
-    </w:p>
-    <w:p>
-      <w:pPr>
-        <w:pStyle w:val="ListParagraph"/>
-        <w:numPr>
-          <w:ilvl w:val="2"/>
-          <w:numId w:val="1"/>
-        </w:numPr>
-      </w:pPr>
-      <w:proofErr w:type="spellStart"/>
-      <w:r>
-        <w:t>modify_submission</w:t>
-      </w:r>
-      <w:proofErr w:type="spellEnd"/>
-      <w:r>
-        <w:t>(</w:t>
-      </w:r>
-      <w:proofErr w:type="gramStart"/>
-      <w:r>
-        <w:t>/:</w:t>
-      </w:r>
-      <w:proofErr w:type="spellStart"/>
-      <w:r>
-        <w:t>submissionId</w:t>
-      </w:r>
-      <w:proofErr w:type="spellEnd"/>
-      <w:proofErr w:type="gramEnd"/>
-      <w:r>
-        <w:t>): body contains the updated fields of the submission.</w:t>
-      </w:r>
-    </w:p>
-    <w:p>
-      <w:pPr>
-        <w:pStyle w:val="ListParagraph"/>
-        <w:numPr>
-          <w:ilvl w:val="1"/>
-          <w:numId w:val="1"/>
-        </w:numPr>
-      </w:pPr>
-      <w:r>
-        <w:t>delete – protected</w:t>
-      </w:r>
-    </w:p>
-    <w:p>
-      <w:pPr>
-        <w:pStyle w:val="ListParagraph"/>
-        <w:numPr>
-          <w:ilvl w:val="2"/>
-          <w:numId w:val="1"/>
-        </w:numPr>
-      </w:pPr>
-      <w:proofErr w:type="spellStart"/>
-      <w:r>
-        <w:t>delete_submission</w:t>
-      </w:r>
-      <w:proofErr w:type="spellEnd"/>
-      <w:r>
-        <w:t>(:/</w:t>
-      </w:r>
-      <w:proofErr w:type="spellStart"/>
-      <w:r>
-        <w:t>submissionId</w:t>
-      </w:r>
-      <w:proofErr w:type="spellEnd"/>
-      <w:r>
-        <w:t>): deletes the submission.</w:t>
-      </w:r>
-    </w:p>
-    <w:p>
-      <w:pPr>
-        <w:pStyle w:val="ListParagraph"/>
-        <w:numPr>
-          <w:ilvl w:val="0"/>
-          <w:numId w:val="1"/>
-        </w:numPr>
-      </w:pPr>
-      <w:r>
-        <w:t>/users</w:t>
-      </w:r>
-    </w:p>
-    <w:p>
-      <w:pPr>
-        <w:pStyle w:val="ListParagraph"/>
-        <w:numPr>
-          <w:ilvl w:val="1"/>
-          <w:numId w:val="1"/>
-        </w:numPr>
-      </w:pPr>
-      <w:r>
-        <w:t>get</w:t>
-      </w:r>
-    </w:p>
-    <w:p>
-      <w:pPr>
-        <w:pStyle w:val="ListParagraph"/>
-        <w:numPr>
-          <w:ilvl w:val="2"/>
-          <w:numId w:val="1"/>
-        </w:numPr>
-      </w:pPr>
-      <w:proofErr w:type="spellStart"/>
-      <w:r>
-        <w:t>get_user_info</w:t>
-      </w:r>
-      <w:proofErr w:type="spellEnd"/>
-      <w:r>
-        <w:t xml:space="preserve"> (:/username): returns the username, the </w:t>
-      </w:r>
-      <w:proofErr w:type="spellStart"/>
-      <w:r>
-        <w:t>urls</w:t>
-      </w:r>
-      <w:proofErr w:type="spellEnd"/>
-      <w:r>
-        <w:t xml:space="preserve"> of submissions associated with the user, names of courses the user has taken, and schools the user has attended.</w:t>
-      </w:r>
-    </w:p>
-    <w:p>
-      <w:pPr>
-        <w:pStyle w:val="ListParagraph"/>
-        <w:numPr>
-          <w:ilvl w:val="1"/>
-          <w:numId w:val="1"/>
-        </w:numPr>
-      </w:pPr>
-      <w:r>
-        <w:t>post</w:t>
-      </w:r>
-    </w:p>
-    <w:p>
-      <w:pPr>
-        <w:pStyle w:val="ListParagraph"/>
-        <w:numPr>
-          <w:ilvl w:val="2"/>
-          <w:numId w:val="1"/>
-        </w:numPr>
-      </w:pPr>
-      <w:proofErr w:type="spellStart"/>
-      <w:r>
-        <w:t>add_user</w:t>
-      </w:r>
-      <w:proofErr w:type="spellEnd"/>
-      <w:r>
-        <w:t xml:space="preserve"> (/): body contains the username and password of the new user.</w:t>
-      </w:r>
-    </w:p>
-    <w:p>
-      <w:pPr>
-        <w:pStyle w:val="ListParagraph"/>
-        <w:numPr>
-          <w:ilvl w:val="2"/>
-          <w:numId w:val="1"/>
-        </w:numPr>
-      </w:pPr>
-      <w:r>
-        <w:t>login(/login): body contain the username and password of the existing user. An authentication token is passed back upon success.</w:t>
-      </w:r>
-    </w:p>
-    <w:p>
-      <w:pPr>
-        <w:pStyle w:val="ListParagraph"/>
-        <w:numPr>
-          <w:ilvl w:val="1"/>
-          <w:numId w:val="1"/>
-        </w:numPr>
-      </w:pPr>
-      <w:r>
-        <w:t>put – protected</w:t>
-      </w:r>
-    </w:p>
-    <w:p>
-      <w:pPr>
-        <w:pStyle w:val="ListParagraph"/>
-        <w:numPr>
-          <w:ilvl w:val="2"/>
-          <w:numId w:val="1"/>
-        </w:numPr>
-      </w:pPr>
-      <w:proofErr w:type="spellStart"/>
-      <w:r>
-        <w:t>update_username</w:t>
-      </w:r>
-      <w:proofErr w:type="spellEnd"/>
-      <w:r>
-        <w:t xml:space="preserve"> (/update</w:t>
-      </w:r>
-      <w:proofErr w:type="gramStart"/>
-      <w:r>
-        <w:t>/:</w:t>
-      </w:r>
-      <w:proofErr w:type="spellStart"/>
-      <w:r>
-        <w:t>oldUsername</w:t>
-      </w:r>
-      <w:proofErr w:type="spellEnd"/>
-      <w:proofErr w:type="gramEnd"/>
-      <w:r>
-        <w:t>/:</w:t>
-      </w:r>
-      <w:proofErr w:type="spellStart"/>
-      <w:r>
-        <w:t>newUsername</w:t>
-      </w:r>
-      <w:proofErr w:type="spellEnd"/>
-      <w:r>
-        <w:t>): changes the username of the user.</w:t>
-      </w:r>
-    </w:p>
-    <w:p>
-      <w:pPr>
-        <w:pStyle w:val="ListParagraph"/>
-        <w:numPr>
-          <w:ilvl w:val="1"/>
-          <w:numId w:val="1"/>
-        </w:numPr>
-      </w:pPr>
-      <w:r>
-        <w:t>delete – protected (admin)</w:t>
-      </w:r>
-    </w:p>
-    <w:p>
-      <w:pPr>
-        <w:pStyle w:val="ListParagraph"/>
-        <w:numPr>
-          <w:ilvl w:val="2"/>
-          <w:numId w:val="1"/>
-        </w:numPr>
-      </w:pPr>
-      <w:proofErr w:type="spellStart"/>
-      <w:r>
-        <w:t>delete_user</w:t>
-      </w:r>
-      <w:proofErr w:type="spellEnd"/>
-      <w:r>
-        <w:t>(</w:t>
-      </w:r>
-      <w:proofErr w:type="gramStart"/>
-      <w:r>
-        <w:t>/:username</w:t>
-      </w:r>
-      <w:proofErr w:type="gramEnd"/>
-      <w:r>
-        <w:t>): the username of the account to delete.</w:t>
-      </w:r>
-    </w:p>
-    <w:p>
-      <w:pPr>
-        <w:pStyle w:val="ListParagraph"/>
-        <w:numPr>
-          <w:ilvl w:val="0"/>
-          <w:numId w:val="1"/>
-        </w:numPr>
-      </w:pPr>
-      <w:r>
-        <w:t>/upload</w:t>
-      </w:r>
-    </w:p>
-    <w:p>
-      <w:pPr>
-        <w:pStyle w:val="ListParagraph"/>
-        <w:numPr>
-          <w:ilvl w:val="1"/>
-          <w:numId w:val="1"/>
-        </w:numPr>
-      </w:pPr>
-      <w:r>
-        <w:t>post</w:t>
-      </w:r>
-    </w:p>
-    <w:p>
-      <w:pPr>
-        <w:pStyle w:val="ListParagraph"/>
-        <w:numPr>
-          <w:ilvl w:val="2"/>
-          <w:numId w:val="1"/>
-        </w:numPr>
-      </w:pPr>
-      <w:proofErr w:type="gramStart"/>
-      <w:r>
-        <w:t>upload(</w:t>
-      </w:r>
-      <w:proofErr w:type="gramEnd"/>
-      <w:r>
-        <w:t xml:space="preserve">/): the </w:t>
-      </w:r>
-      <w:proofErr w:type="spellStart"/>
-      <w:r>
-        <w:t>requent</w:t>
-      </w:r>
-      <w:proofErr w:type="spellEnd"/>
-      <w:r>
-        <w:t xml:space="preserve"> must be encoded as “multipart/form-data”. Each file will be permanently stored on the server disk.</w:t>
-      </w:r>
-    </w:p>
-    <w:p>
-      <w:pPr>
-        <w:pStyle w:val="ListParagraph"/>
-        <w:numPr>
-          <w:ilvl w:val="0"/>
-          <w:numId w:val="1"/>
-        </w:numPr>
-      </w:pPr>
-      <w:r>
-        <w:t>/download</w:t>
-      </w:r>
-    </w:p>
-    <w:p>
-      <w:pPr>
-        <w:pStyle w:val="ListParagraph"/>
-        <w:numPr>
-          <w:ilvl w:val="1"/>
-          <w:numId w:val="1"/>
-        </w:numPr>
-      </w:pPr>
-      <w:r>
-        <w:t>get</w:t>
-      </w:r>
-    </w:p>
-    <w:p>
-      <w:pPr>
-        <w:pStyle w:val="ListParagraph"/>
-        <w:numPr>
-          <w:ilvl w:val="2"/>
-          <w:numId w:val="1"/>
-        </w:numPr>
-      </w:pPr>
-      <w:proofErr w:type="spellStart"/>
-      <w:r>
-        <w:t>getContent</w:t>
-      </w:r>
-      <w:proofErr w:type="spellEnd"/>
-      <w:r>
-        <w:t>(</w:t>
-      </w:r>
-      <w:proofErr w:type="gramStart"/>
-      <w:r>
-        <w:t>/:</w:t>
-      </w:r>
-      <w:proofErr w:type="spellStart"/>
-      <w:r>
-        <w:t>contentLocation</w:t>
-      </w:r>
-      <w:proofErr w:type="spellEnd"/>
-      <w:proofErr w:type="gramEnd"/>
-      <w:r>
-        <w:t xml:space="preserve">): the content location is its </w:t>
-      </w:r>
-      <w:proofErr w:type="spellStart"/>
-      <w:r>
-        <w:t>url</w:t>
-      </w:r>
-      <w:proofErr w:type="spellEnd"/>
-      <w:r>
-        <w:t>. The file is downloaded to the client.</w:t>
-      </w:r>
-    </w:p>
-    <w:p>
-      <w:pPr>
-        <w:pStyle w:val="ListParagraph"/>
-        <w:numPr>
-          <w:ilvl w:val="0"/>
-          <w:numId w:val="1"/>
-        </w:numPr>
-      </w:pPr>
-      <w:r>
-        <w:t>/schools</w:t>
-      </w:r>
-    </w:p>
-    <w:p>
-      <w:pPr>
-        <w:pStyle w:val="ListParagraph"/>
-        <w:numPr>
-          <w:ilvl w:val="1"/>
-          <w:numId w:val="1"/>
-        </w:numPr>
-      </w:pPr>
-      <w:r>
-        <w:t>get</w:t>
-      </w:r>
-    </w:p>
-    <w:p>
-      <w:pPr>
-        <w:pStyle w:val="ListParagraph"/>
-        <w:numPr>
-          <w:ilvl w:val="2"/>
-          <w:numId w:val="1"/>
-        </w:numPr>
-      </w:pPr>
-      <w:proofErr w:type="spellStart"/>
-      <w:r>
-        <w:t>getAllInfo</w:t>
-      </w:r>
-      <w:proofErr w:type="spellEnd"/>
-      <w:r>
-        <w:t>(/all): returns all information about every school.</w:t>
-      </w:r>
-    </w:p>
-    <w:p>
-      <w:pPr>
-        <w:pStyle w:val="ListParagraph"/>
-        <w:numPr>
-          <w:ilvl w:val="2"/>
-          <w:numId w:val="1"/>
-        </w:numPr>
-      </w:pPr>
-      <w:proofErr w:type="spellStart"/>
-      <w:r>
-        <w:t>getNames</w:t>
-      </w:r>
-      <w:proofErr w:type="spellEnd"/>
-      <w:r>
-        <w:t>(/names): returns just the name and id for each school</w:t>
+      <w:r>
+        <w:t>getAllInfo(/all): returns all information about every school.</w:t>
+      </w:r>
+    </w:p>
+    <w:p>
+      <w:pPr>
+        <w:pStyle w:val="ListParagraph"/>
+        <w:numPr>
+          <w:ilvl w:val="2"/>
+          <w:numId w:val="1"/>
+        </w:numPr>
+      </w:pPr>
+      <w:r>
+        <w:t>getNames(/names): returns just the name and id for each school</w:t>
       </w:r>
     </w:p>
     <w:sectPr>

</xml_diff>